<commit_message>
updated doc and comments
</commit_message>
<xml_diff>
--- a/WD_prey_relations_AE.docx
+++ b/WD_prey_relations_AE.docx
@@ -1,6 +1,6 @@
 
 <file path=word/document.xml><?xml version="1.0" encoding="utf-8"?>
-<w:document xmlns:wpc="http://schemas.microsoft.com/office/word/2010/wordprocessingCanvas" xmlns:cx="http://schemas.microsoft.com/office/drawing/2014/chartex" xmlns:cx1="http://schemas.microsoft.com/office/drawing/2015/9/8/chartex" xmlns:cx2="http://schemas.microsoft.com/office/drawing/2015/10/21/chartex" xmlns:cx3="http://schemas.microsoft.com/office/drawing/2016/5/9/chartex" xmlns:cx4="http://schemas.microsoft.com/office/drawing/2016/5/10/chartex" xmlns:cx5="http://schemas.microsoft.com/office/drawing/2016/5/11/chartex" xmlns:cx6="http://schemas.microsoft.com/office/drawing/2016/5/12/chartex" xmlns:cx7="http://schemas.microsoft.com/office/drawing/2016/5/13/chartex" xmlns:cx8="http://schemas.microsoft.com/office/drawing/2016/5/14/chartex" xmlns:mc="http://schemas.openxmlformats.org/markup-compatibility/2006" xmlns:aink="http://schemas.microsoft.com/office/drawing/2016/ink" xmlns:am3d="http://schemas.microsoft.com/office/drawing/2017/model3d" xmlns:o="urn:schemas-microsoft-com:office:office" xmlns:r="http://schemas.openxmlformats.org/officeDocument/2006/relationships" xmlns:m="http://schemas.openxmlformats.org/officeDocument/2006/math" xmlns:v="urn:schemas-microsoft-com:vml" xmlns:wp14="http://schemas.microsoft.com/office/word/2010/wordprocessingDrawing" xmlns:wp="http://schemas.openxmlformats.org/drawingml/2006/wordprocessingDrawing" xmlns:w10="urn:schemas-microsoft-com:office:word" xmlns:w="http://schemas.openxmlformats.org/wordprocessingml/2006/main" xmlns:w14="http://schemas.microsoft.com/office/word/2010/wordml" xmlns:w15="http://schemas.microsoft.com/office/word/2012/wordml" xmlns:w16cid="http://schemas.microsoft.com/office/word/2016/wordml/cid" xmlns:w16se="http://schemas.microsoft.com/office/word/2015/wordml/symex" xmlns:wpg="http://schemas.microsoft.com/office/word/2010/wordprocessingGroup" xmlns:wpi="http://schemas.microsoft.com/office/word/2010/wordprocessingInk" xmlns:wne="http://schemas.microsoft.com/office/word/2006/wordml" xmlns:wps="http://schemas.microsoft.com/office/word/2010/wordprocessingShape" mc:Ignorable="w14 w15 w16se w16cid wp14">
+<w:document xmlns:wpc="http://schemas.microsoft.com/office/word/2010/wordprocessingCanvas" xmlns:mc="http://schemas.openxmlformats.org/markup-compatibility/2006" xmlns:o="urn:schemas-microsoft-com:office:office" xmlns:r="http://schemas.openxmlformats.org/officeDocument/2006/relationships" xmlns:m="http://schemas.openxmlformats.org/officeDocument/2006/math" xmlns:v="urn:schemas-microsoft-com:vml" xmlns:wp14="http://schemas.microsoft.com/office/word/2010/wordprocessingDrawing" xmlns:wp="http://schemas.openxmlformats.org/drawingml/2006/wordprocessingDrawing" xmlns:w10="urn:schemas-microsoft-com:office:word" xmlns:w="http://schemas.openxmlformats.org/wordprocessingml/2006/main" xmlns:w14="http://schemas.microsoft.com/office/word/2010/wordml" xmlns:wpg="http://schemas.microsoft.com/office/word/2010/wordprocessingGroup" xmlns:wpi="http://schemas.microsoft.com/office/word/2010/wordprocessingInk" xmlns:wne="http://schemas.microsoft.com/office/word/2006/wordml" xmlns:wps="http://schemas.microsoft.com/office/word/2010/wordprocessingShape" mc:Ignorable="w14 wp14">
   <w:body>
     <w:p>
       <w:pPr>
@@ -13,7 +13,23 @@
           <w:sz w:val="44"/>
           <w:szCs w:val="44"/>
         </w:rPr>
-        <w:t>Temperature affects predator-prey interactions in an African savanna</w:t>
+        <w:t xml:space="preserve">Temperature affects </w:t>
+      </w:r>
+      <w:r>
+        <w:rPr>
+          <w:b/>
+          <w:sz w:val="44"/>
+          <w:szCs w:val="44"/>
+        </w:rPr>
+        <w:t xml:space="preserve">mammalian </w:t>
+      </w:r>
+      <w:r>
+        <w:rPr>
+          <w:b/>
+          <w:sz w:val="44"/>
+          <w:szCs w:val="44"/>
+        </w:rPr>
+        <w:t>predator-prey interactions in an African savanna</w:t>
       </w:r>
     </w:p>
     <w:p>
@@ -700,17 +716,31 @@
         <w:t>)</w:t>
       </w:r>
       <w:r>
-        <w:t xml:space="preserve"> would be more vulnerable than 5kg dikdiks</w:t>
-      </w:r>
+        <w:t xml:space="preserve"> would be more vulnerable than 5kg </w:t>
+      </w:r>
+      <w:proofErr w:type="spellStart"/>
+      <w:r>
+        <w:t>dikdiks</w:t>
+      </w:r>
+      <w:proofErr w:type="spellEnd"/>
       <w:r>
         <w:t xml:space="preserve"> (</w:t>
       </w:r>
+      <w:proofErr w:type="spellStart"/>
       <w:r>
         <w:rPr>
           <w:i/>
           <w:iCs/>
         </w:rPr>
-        <w:t xml:space="preserve">Madoqua </w:t>
+        <w:t>Madoqua</w:t>
+      </w:r>
+      <w:proofErr w:type="spellEnd"/>
+      <w:r>
+        <w:rPr>
+          <w:i/>
+          <w:iCs/>
+        </w:rPr>
+        <w:t xml:space="preserve"> </w:t>
       </w:r>
       <w:proofErr w:type="spellStart"/>
       <w:r>
@@ -2358,7 +2388,13 @@
         <w:fldChar w:fldCharType="end"/>
       </w:r>
       <w:r>
-        <w:t xml:space="preserve">. Hence, with respect to the outcome of predator-prey interactions, high ambient temperatures might favour (1) endothermic prey that are smaller than their endothermic predators; and (2) endothermic predators that are smaller than </w:t>
+        <w:t xml:space="preserve">. Hence, with respect to the outcome of predator-prey interactions, high ambient temperatures might favour (1) endothermic prey that are smaller than their endothermic predators; </w:t>
+      </w:r>
+      <w:r>
+        <w:t>or</w:t>
+      </w:r>
+      <w:r>
+        <w:t xml:space="preserve"> (2) endothermic predators that are smaller than </w:t>
       </w:r>
       <w:r>
         <w:lastRenderedPageBreak/>
@@ -2575,25 +2611,36 @@
       <w:r>
         <w:t xml:space="preserve">Guenther’s </w:t>
       </w:r>
+      <w:proofErr w:type="spellStart"/>
       <w:r>
         <w:t>dikdik</w:t>
       </w:r>
+      <w:proofErr w:type="spellEnd"/>
       <w:r>
         <w:t xml:space="preserve"> (</w:t>
       </w:r>
+      <w:proofErr w:type="spellStart"/>
       <w:r>
         <w:rPr>
           <w:i/>
           <w:iCs/>
         </w:rPr>
-        <w:t xml:space="preserve">Madoqua </w:t>
-      </w:r>
-      <w:proofErr w:type="spellStart"/>
+        <w:t>Madoqua</w:t>
+      </w:r>
+      <w:proofErr w:type="spellEnd"/>
       <w:r>
         <w:rPr>
           <w:i/>
           <w:iCs/>
         </w:rPr>
+        <w:t xml:space="preserve"> </w:t>
+      </w:r>
+      <w:proofErr w:type="spellStart"/>
+      <w:r>
+        <w:rPr>
+          <w:i/>
+          <w:iCs/>
+        </w:rPr>
         <w:t>guentheri</w:t>
       </w:r>
       <w:proofErr w:type="spellEnd"/>
@@ -2601,19 +2648,22 @@
         <w:t>)</w:t>
       </w:r>
       <w:r>
-        <w:t>, the larger-bodied</w:t>
-      </w:r>
-      <w:r>
-        <w:t>(~40</w:t>
+        <w:t>, the larger-</w:t>
       </w:r>
       <w:proofErr w:type="gramStart"/>
       <w:r>
-        <w:t xml:space="preserve">kg) </w:t>
+        <w:t>bodied</w:t>
+      </w:r>
+      <w:r>
+        <w:t>(</w:t>
+      </w:r>
+      <w:proofErr w:type="gramEnd"/>
+      <w:r>
+        <w:t xml:space="preserve">~40kg) </w:t>
       </w:r>
       <w:r>
         <w:t xml:space="preserve"> impala</w:t>
       </w:r>
-      <w:proofErr w:type="gramEnd"/>
       <w:r>
         <w:t xml:space="preserve"> (</w:t>
       </w:r>
@@ -3608,50 +3658,52 @@
       <w:r>
         <w:t>: lion (</w:t>
       </w:r>
+      <w:proofErr w:type="spellStart"/>
       <w:r>
         <w:rPr>
           <w:i/>
           <w:iCs/>
         </w:rPr>
-        <w:t xml:space="preserve">Panthera </w:t>
-      </w:r>
-      <w:proofErr w:type="spellStart"/>
+        <w:t>Panthera</w:t>
+      </w:r>
+      <w:proofErr w:type="spellEnd"/>
       <w:r>
         <w:rPr>
           <w:i/>
           <w:iCs/>
         </w:rPr>
-        <w:t>leo</w:t>
-      </w:r>
-      <w:proofErr w:type="spellEnd"/>
-      <w:r>
-        <w:t>), leopard (</w:t>
-      </w:r>
+        <w:t xml:space="preserve"> </w:t>
+      </w:r>
+      <w:proofErr w:type="spellStart"/>
       <w:r>
         <w:rPr>
           <w:i/>
           <w:iCs/>
         </w:rPr>
-        <w:t xml:space="preserve">P. </w:t>
-      </w:r>
-      <w:proofErr w:type="spellStart"/>
+        <w:t>leo</w:t>
+      </w:r>
+      <w:proofErr w:type="spellEnd"/>
+      <w:r>
+        <w:t>), leopard (</w:t>
+      </w:r>
       <w:r>
         <w:rPr>
           <w:i/>
           <w:iCs/>
         </w:rPr>
-        <w:t>pardus</w:t>
-      </w:r>
-      <w:proofErr w:type="spellEnd"/>
-      <w:r>
-        <w:t>), cheetah (</w:t>
-      </w:r>
+        <w:t xml:space="preserve">P. </w:t>
+      </w:r>
+      <w:proofErr w:type="spellStart"/>
       <w:r>
         <w:rPr>
           <w:i/>
           <w:iCs/>
         </w:rPr>
-        <w:t xml:space="preserve">Acinonyx </w:t>
+        <w:t>pardus</w:t>
+      </w:r>
+      <w:proofErr w:type="spellEnd"/>
+      <w:r>
+        <w:t>), cheetah (</w:t>
       </w:r>
       <w:proofErr w:type="spellStart"/>
       <w:r>
@@ -3659,18 +3711,15 @@
           <w:i/>
           <w:iCs/>
         </w:rPr>
-        <w:t>jubatus</w:t>
+        <w:t>Acinonyx</w:t>
       </w:r>
       <w:proofErr w:type="spellEnd"/>
-      <w:r>
-        <w:t>), spotted hyaena (</w:t>
-      </w:r>
       <w:r>
         <w:rPr>
           <w:i/>
           <w:iCs/>
         </w:rPr>
-        <w:t xml:space="preserve">Crocuta </w:t>
+        <w:t xml:space="preserve"> </w:t>
       </w:r>
       <w:proofErr w:type="spellStart"/>
       <w:r>
@@ -3678,18 +3727,71 @@
           <w:i/>
           <w:iCs/>
         </w:rPr>
-        <w:t>crocuta</w:t>
+        <w:t>jubatus</w:t>
       </w:r>
       <w:proofErr w:type="spellEnd"/>
       <w:r>
-        <w:t>), striped hyaena (</w:t>
-      </w:r>
+        <w:t xml:space="preserve">), spotted </w:t>
+      </w:r>
+      <w:proofErr w:type="spellStart"/>
+      <w:r>
+        <w:t>hyaena</w:t>
+      </w:r>
+      <w:proofErr w:type="spellEnd"/>
+      <w:r>
+        <w:t xml:space="preserve"> (</w:t>
+      </w:r>
+      <w:proofErr w:type="spellStart"/>
       <w:r>
         <w:rPr>
           <w:i/>
           <w:iCs/>
         </w:rPr>
-        <w:t>Hyaena hyaena</w:t>
+        <w:t>Crocuta</w:t>
+      </w:r>
+      <w:proofErr w:type="spellEnd"/>
+      <w:r>
+        <w:rPr>
+          <w:i/>
+          <w:iCs/>
+        </w:rPr>
+        <w:t xml:space="preserve"> </w:t>
+      </w:r>
+      <w:proofErr w:type="spellStart"/>
+      <w:r>
+        <w:rPr>
+          <w:i/>
+          <w:iCs/>
+        </w:rPr>
+        <w:t>crocuta</w:t>
+      </w:r>
+      <w:proofErr w:type="spellEnd"/>
+      <w:r>
+        <w:t xml:space="preserve">), striped </w:t>
+      </w:r>
+      <w:proofErr w:type="spellStart"/>
+      <w:r>
+        <w:t>hyaena</w:t>
+      </w:r>
+      <w:proofErr w:type="spellEnd"/>
+      <w:r>
+        <w:t xml:space="preserve"> (</w:t>
+      </w:r>
+      <w:proofErr w:type="spellStart"/>
+      <w:r>
+        <w:rPr>
+          <w:i/>
+          <w:iCs/>
+        </w:rPr>
+        <w:t>Hyaena</w:t>
+      </w:r>
+      <w:proofErr w:type="spellEnd"/>
+      <w:r>
+        <w:rPr>
+          <w:i/>
+          <w:iCs/>
+        </w:rPr>
+        <w:t xml:space="preserve"> hyaena</w:t>
       </w:r>
       <w:r>
         <w:t xml:space="preserve">) and African wild dog </w:t>
@@ -4057,13 +4159,16 @@
     </w:p>
     <w:p>
       <w:r>
-        <w:t xml:space="preserve">We </w:t>
-      </w:r>
-      <w:r>
-        <w:t>used</w:t>
-      </w:r>
-      <w:r>
-        <w:t xml:space="preserve"> daily meteorological data collected at </w:t>
+        <w:t>Daily rainfall and daily maximum temperature</w:t>
+      </w:r>
+      <w:r>
+        <w:t xml:space="preserve"> </w:t>
+      </w:r>
+      <w:r>
+        <w:t>were collected from a weather station at</w:t>
+      </w:r>
+      <w:r>
+        <w:t xml:space="preserve"> </w:t>
       </w:r>
       <w:proofErr w:type="spellStart"/>
       <w:r>
@@ -4092,7 +4197,7 @@
         <w:fldChar w:fldCharType="end"/>
       </w:r>
       <w:r>
-        <w:t xml:space="preserve">. We recorded pack size of wild dogs through visual observation at least once a month. Finally, we used GPS-collar data to identify periods when wild dog packs were denning </w:t>
+        <w:t xml:space="preserve">. Finally, we used GPS-collar data to identify periods when wild dog packs were denning </w:t>
       </w:r>
       <w:r>
         <w:fldChar w:fldCharType="begin"/>
@@ -4111,6 +4216,9 @@
       </w:r>
       <w:r>
         <w:fldChar w:fldCharType="end"/>
+      </w:r>
+      <w:r>
+        <w:t xml:space="preserve"> as activity levels have been shown to increase during this period (Rabaiotti 2019)</w:t>
       </w:r>
       <w:r>
         <w:t>.</w:t>
@@ -4130,6 +4238,7 @@
     </w:p>
     <w:p>
       <w:r>
+        <w:lastRenderedPageBreak/>
         <w:t xml:space="preserve">To estimate the time that wild dogs spent hunting, and to compare prey and predator behaviour at times when predation risk was highest, we used </w:t>
       </w:r>
       <w:proofErr w:type="spellStart"/>
@@ -4138,11 +4247,7 @@
       </w:r>
       <w:proofErr w:type="spellEnd"/>
       <w:r>
-        <w:t xml:space="preserve"> data to identify </w:t>
-      </w:r>
-      <w:r>
-        <w:lastRenderedPageBreak/>
-        <w:t xml:space="preserve">wild dog hunting </w:t>
+        <w:t xml:space="preserve"> data to identify wild dog hunting </w:t>
       </w:r>
       <w:r>
         <w:t>bouts</w:t>
@@ -4202,7 +4307,13 @@
         <w:t xml:space="preserve"> hunting, or which related to less energetic behaviours, such as socialising.</w:t>
       </w:r>
       <w:r>
-        <w:t xml:space="preserve"> For each hunting </w:t>
+        <w:t xml:space="preserve"> </w:t>
+      </w:r>
+      <w:r>
+        <w:t xml:space="preserve">Criteria were derived using visual observations of activity plots and examining the characteristics of activity bouts that occurred in time periods during which it is common to observe the dogs hunting. </w:t>
+      </w:r>
+      <w:r>
+        <w:t xml:space="preserve">For each hunting </w:t>
       </w:r>
       <w:r>
         <w:t>bout</w:t>
@@ -4420,6 +4531,7 @@
         <w:pStyle w:val="Heading2"/>
       </w:pPr>
       <w:r>
+        <w:lastRenderedPageBreak/>
         <w:t xml:space="preserve">Habitat </w:t>
       </w:r>
       <w:r>
@@ -4502,8 +4614,6 @@
       <w:r>
         <w:t>estimated</w:t>
       </w:r>
-      <w:bookmarkStart w:id="0" w:name="_GoBack"/>
-      <w:bookmarkEnd w:id="0"/>
       <w:r>
         <w:t xml:space="preserve"> the woody cover (a measure of shadiness) associated with each impala, </w:t>
       </w:r>
@@ -4511,11 +4621,7 @@
         <w:t>dikdik</w:t>
       </w:r>
       <w:r>
-        <w:t xml:space="preserve">, and </w:t>
-      </w:r>
-      <w:r>
-        <w:lastRenderedPageBreak/>
-        <w:t xml:space="preserve">wild dog GPS-collar location </w:t>
+        <w:t xml:space="preserve">, and wild dog GPS-collar location </w:t>
       </w:r>
       <w:r>
         <w:t xml:space="preserve">as the proportion of </w:t>
@@ -4749,17 +4855,26 @@
     </w:p>
     <w:p>
       <w:r>
-        <w:t xml:space="preserve">In the reduced foraging time scenario (Scenario 1), we predicted that wild dogs would spend less time hunting on hot days. To test this hypothesis, we analysed continuous outcome variables describing hunt duration, start time, and stop time, within the morning, evening, and night-time periods. We also analysed hunt intensity as a continuous outcome variable, as well as a binary outcome variable describing whether or not a hunt was recorded during each period. Only 10% of hunting </w:t>
+        <w:t xml:space="preserve">In the reduced foraging time scenario (Scenario 1), we predicted that wild dogs would spend less time hunting on hot days. To test this hypothesis, we analysed continuous outcome variables describing hunt duration, start time, and stop time, within the morning, evening, and </w:t>
+      </w:r>
+      <w:r>
+        <w:lastRenderedPageBreak/>
+        <w:t>night-time periods. We also analysed hunt intensity as a continuous outcome variable, as well as a binary outcome variable describing whether or not a hunt was recorded during each period.</w:t>
+      </w:r>
+      <w:r>
+        <w:t xml:space="preserve"> </w:t>
+      </w:r>
+      <w:r>
+        <w:t xml:space="preserve">Each time period was analysed separately and a number of the covariates were predicted to impact morning, evening and night hunts in different ways, for example temperature is predicted to decrease the duration of daytime hunts and increase the duration of night time hunts, and moonlight is predicted to increase the duration of night time and evening hunts, but have no impact on morning and day time hunts. </w:t>
+      </w:r>
+      <w:r>
+        <w:t xml:space="preserve">Only 10% of hunting </w:t>
       </w:r>
       <w:r>
         <w:t xml:space="preserve">bouts </w:t>
       </w:r>
       <w:r>
-        <w:t xml:space="preserve">occurred during midday (accounting for 2% of daily activity), so these were not subjected to statistical analyses. For each outcome variable, we </w:t>
-      </w:r>
-      <w:r>
-        <w:lastRenderedPageBreak/>
-        <w:t>constructed Generalised Linear Mixed Models (GLMMs)</w:t>
+        <w:t>occurred during midday (accounting for 2% of daily activity), so these were not subjected to statistical analyses. For each outcome variable, we constructed Generalised Linear Mixed Models (GLMMs)</w:t>
       </w:r>
       <w:r>
         <w:t xml:space="preserve"> </w:t>
@@ -4870,13 +4985,29 @@
     </w:p>
     <w:p>
       <w:r>
-        <w:t>In the nocturnal prey-switching scenario (Scenario 2), we predicted that impala would use glades more at night and that wild dogs would therefore preferentially target glades at night. To test the first hypothesis, we calculated the proportion of each impala’s locations falling within glades during the morning, midday, evening, and night periods for each 24-h period. To test the hypothesis that wild dogs hunted in glades more often at night following hot days, we calculated the mean distance to the nearest glade for each night-time hunt period. We analysed these outcome variables using GLMMs</w:t>
+        <w:t xml:space="preserve">In the nocturnal prey-switching scenario (Scenario 2), we predicted that impala would use glades more at night and that wild dogs would therefore preferentially target glades at night. To test the first hypothesis, we calculated the proportion of each impala’s locations falling within glades during the morning, midday, evening, and night periods for each 24-h period. To test the hypothesis that wild dogs hunted in glades more often at night following hot days, </w:t>
+      </w:r>
+      <w:r>
+        <w:lastRenderedPageBreak/>
+        <w:t>we calculated the mean distance to the nearest glade for each night-time hunt period. We analysed these outcome variables using GLMMs</w:t>
       </w:r>
       <w:r>
         <w:t xml:space="preserve"> with Gaussian error distribution</w:t>
       </w:r>
       <w:r>
-        <w:t xml:space="preserve">, using time of day, temperature, </w:t>
+        <w:t>, using time of day,</w:t>
+      </w:r>
+      <w:r>
+        <w:t xml:space="preserve"> maximum daily</w:t>
+      </w:r>
+      <w:r>
+        <w:t xml:space="preserve"> temperature</w:t>
+      </w:r>
+      <w:r>
+        <w:t xml:space="preserve"> the previous day</w:t>
+      </w:r>
+      <w:r>
+        <w:t xml:space="preserve">, </w:t>
       </w:r>
       <w:r>
         <w:t xml:space="preserve">daily </w:t>
@@ -4948,7 +5079,6 @@
     </w:p>
     <w:p>
       <w:r>
-        <w:lastRenderedPageBreak/>
         <w:t xml:space="preserve">In the shade-seeking scenario (Scenario 3), we hypothesised that wild dogs, impala, and </w:t>
       </w:r>
       <w:r>
@@ -4989,7 +5119,11 @@
         <w:t>,</w:t>
       </w:r>
       <w:r>
-        <w:t xml:space="preserve"> as our GPS-collar locations were recorded too infrequently, so our evaluation of this scenario relied on testing the hypothesis that wild dogs killed impala more frequently on hot days. This outcome was also predicted under the nocturnal prey-switching and shade-seeking scenarios (Scenarios 2 and 3). We tested this hypothesis by using a GLM with binomial error distribution to analyse whether or not wild dog scats contained impala remains. In this model, candidate explanatory variables were temperature during the previous seven days (to account for delays between a scat being deposited and collected), and land use </w:t>
+        <w:t xml:space="preserve"> as our GPS-collar locations were recorded too infrequently, so our evaluation of this scenario relied on testing the hypothesis that wild dogs killed impala more frequently on hot days. This outcome was also predicted under the nocturnal prey-switching and shade-seeking </w:t>
+      </w:r>
+      <w:r>
+        <w:lastRenderedPageBreak/>
+        <w:t xml:space="preserve">scenarios (Scenarios 2 and 3). We tested this hypothesis by using a GLM with binomial error distribution to analyse whether or not wild dog scats contained impala remains. In this model, candidate explanatory variables were temperature during the previous seven days (to account for delays between a scat being deposited and collected), and land use </w:t>
       </w:r>
       <w:r>
         <w:t>(community vs private land, to reflect variation in impala abundance)</w:t>
@@ -5020,7 +5154,6 @@
         <w:rPr>
           <w:rFonts w:ascii="Cambria" w:hAnsi="Cambria"/>
         </w:rPr>
-        <w:lastRenderedPageBreak/>
         <w:tab/>
       </w:r>
       <w:r>
@@ -5140,9 +5273,12 @@
         <w:t xml:space="preserve">). Rainfall may have mitigated the effects of high ambient temperatures, with </w:t>
       </w:r>
       <w:proofErr w:type="spellStart"/>
+      <w:r>
+        <w:t>rainfall</w:t>
+      </w:r>
       <w:proofErr w:type="gramStart"/>
       <w:r>
-        <w:t>rainfall:temperature</w:t>
+        <w:t>:temperature</w:t>
       </w:r>
       <w:proofErr w:type="spellEnd"/>
       <w:proofErr w:type="gramEnd"/>
@@ -5164,6 +5300,7 @@
     </w:p>
     <w:p>
       <w:r>
+        <w:lastRenderedPageBreak/>
         <w:tab/>
       </w:r>
       <w:r>
@@ -5211,7 +5348,6 @@
         <w:rPr>
           <w:rFonts w:ascii="Cambria" w:hAnsi="Cambria"/>
         </w:rPr>
-        <w:lastRenderedPageBreak/>
         <w:tab/>
       </w:r>
       <w:r>
@@ -5383,7 +5519,11 @@
         <w:t>, Figure 1b</w:t>
       </w:r>
       <w:r>
-        <w:t xml:space="preserve">). Impala were less likely to be located in glades on moonlit nights, and following days with high temperatures, whereas </w:t>
+        <w:t xml:space="preserve">). Impala were less likely to be located in glades on moonlit nights, and following days with high temperatures, </w:t>
+      </w:r>
+      <w:r>
+        <w:lastRenderedPageBreak/>
+        <w:t xml:space="preserve">whereas </w:t>
       </w:r>
       <w:r>
         <w:t>dikdik</w:t>
@@ -5422,11 +5562,7 @@
         <w:t>)</w:t>
       </w:r>
       <w:r>
-        <w:t xml:space="preserve"> </w:t>
-      </w:r>
-      <w:r>
-        <w:lastRenderedPageBreak/>
-        <w:t>but not the other three scenarios, wild dog scats were less likely to contain impala remains when temperatures had been higher during the previous seven days (Table 5</w:t>
+        <w:t xml:space="preserve"> but not the other three scenarios, wild dog scats were less likely to contain impala remains when temperatures had been higher during the previous seven days (Table 5</w:t>
       </w:r>
       <w:r>
         <w:t>, Figure 1e</w:t>
@@ -5600,6 +5736,7 @@
     </w:p>
     <w:p>
       <w:r>
+        <w:lastRenderedPageBreak/>
         <w:tab/>
         <w:t>Under the nocturnal prey-switching scenario (Scenario 2), we predicted that, when ambient temperatures were high, wild dogs would hunt at night, targeting impala which are predictably located in glades. Although wild dogs hunted more often at night in hot weather (Table 2), and impala were located in glades at night (Table 4</w:t>
       </w:r>
@@ -5613,11 +5750,7 @@
         <w:t>, and were less likely to consume impala in hot weather (Table 5</w:t>
       </w:r>
       <w:r>
-        <w:t xml:space="preserve">, Figure </w:t>
-      </w:r>
-      <w:r>
-        <w:lastRenderedPageBreak/>
-        <w:t>1e</w:t>
+        <w:t>, Figure 1e</w:t>
       </w:r>
       <w:r>
         <w:t>)</w:t>
@@ -5749,6 +5882,7 @@
     </w:p>
     <w:p>
       <w:r>
+        <w:lastRenderedPageBreak/>
         <w:tab/>
         <w:t xml:space="preserve">Under the chase </w:t>
       </w:r>
@@ -5802,11 +5936,7 @@
         <w:t>dikdik</w:t>
       </w:r>
       <w:r>
-        <w:t xml:space="preserve">, when ambient temperatures were high. Our observations showed the </w:t>
-      </w:r>
-      <w:r>
-        <w:lastRenderedPageBreak/>
-        <w:t xml:space="preserve">opposite pattern (Table </w:t>
+        <w:t xml:space="preserve">, when ambient temperatures were high. Our observations showed the opposite pattern (Table </w:t>
       </w:r>
       <w:r>
         <w:t>5</w:t>
@@ -5895,6 +6025,7 @@
     </w:p>
     <w:p>
       <w:r>
+        <w:lastRenderedPageBreak/>
         <w:tab/>
         <w:t xml:space="preserve">Our findings suggest </w:t>
       </w:r>
@@ -6006,11 +6137,7 @@
     <w:p>
       <w:r>
         <w:tab/>
-        <w:t xml:space="preserve">Second, our findings suggest that wild dog populations’ resilience in the face of climate change might be affected by the abundance of small, abundant prey. Our study site is </w:t>
-      </w:r>
-      <w:r>
-        <w:lastRenderedPageBreak/>
-        <w:t xml:space="preserve">unusual both in the density of </w:t>
+        <w:t xml:space="preserve">Second, our findings suggest that wild dog populations’ resilience in the face of climate change might be affected by the abundance of small, abundant prey. Our study site is unusual both in the density of </w:t>
       </w:r>
       <w:r>
         <w:t>dikdik</w:t>
@@ -6339,7 +6466,11 @@
         <w:t xml:space="preserve">and diversity </w:t>
       </w:r>
       <w:r>
-        <w:t xml:space="preserve">(such as limiting offtake by people) may help to conserve wild dogs in a warming climate. However, interventions which artificially raise prey densities (such as installation of waterholes) </w:t>
+        <w:t xml:space="preserve">(such as limiting offtake by people) may help to conserve wild dogs in a warming climate. </w:t>
+      </w:r>
+      <w:r>
+        <w:lastRenderedPageBreak/>
+        <w:t xml:space="preserve">However, interventions which artificially raise prey densities (such as installation of waterholes) </w:t>
       </w:r>
       <w:r>
         <w:t xml:space="preserve">may </w:t>
@@ -6531,11 +6662,7 @@
         <w:t xml:space="preserve"> </w:t>
       </w:r>
       <w:r>
-        <w:t xml:space="preserve">and suggests that such models may not accurately represent the responses of ecological communities in which endotherms play </w:t>
-      </w:r>
-      <w:r>
-        <w:lastRenderedPageBreak/>
-        <w:t xml:space="preserve">important roles. However, our findings also highlight the difficulty of accurately predicting exactly how temperature would be expected to influence predation involving endotherms: all four of the scenarios that we investigated were plausible, but they generated conflicting hypotheses about how predation on impala and </w:t>
+        <w:t xml:space="preserve">and suggests that such models may not accurately represent the responses of ecological communities in which endotherms play important roles. However, our findings also highlight the difficulty of accurately predicting exactly how temperature would be expected to influence predation involving endotherms: all four of the scenarios that we investigated were plausible, but they generated conflicting hypotheses about how predation on impala and </w:t>
       </w:r>
       <w:r>
         <w:t>dikdik</w:t>
@@ -6593,6 +6720,7 @@
         <w:ind w:firstLine="0"/>
       </w:pPr>
       <w:r>
+        <w:lastRenderedPageBreak/>
         <w:br w:type="page"/>
       </w:r>
     </w:p>
@@ -6658,7 +6786,7 @@
         </w:rPr>
         <w:t xml:space="preserve">. </w:t>
       </w:r>
-      <w:hyperlink r:id="rId8" w:history="1">
+      <w:hyperlink r:id="rId9" w:history="1">
         <w:r>
           <w:rPr>
             <w:rStyle w:val="Hyperlink"/>
@@ -6873,7 +7001,7 @@
         </w:rPr>
         <w:t xml:space="preserve">. </w:t>
       </w:r>
-      <w:hyperlink r:id="rId9" w:history="1">
+      <w:hyperlink r:id="rId10" w:history="1">
         <w:r>
           <w:rPr>
             <w:rStyle w:val="Hyperlink"/>
@@ -8554,7 +8682,7 @@
         </w:rPr>
         <w:t xml:space="preserve">. </w:t>
       </w:r>
-      <w:hyperlink r:id="rId10" w:history="1">
+      <w:hyperlink r:id="rId11" w:history="1">
         <w:r>
           <w:rPr>
             <w:rStyle w:val="Hyperlink"/>
@@ -8614,7 +8742,7 @@
         </w:rPr>
         <w:t xml:space="preserve">. Open Source Geospatial Foundation Project, </w:t>
       </w:r>
-      <w:hyperlink r:id="rId11" w:history="1">
+      <w:hyperlink r:id="rId12" w:history="1">
         <w:r>
           <w:rPr>
             <w:rStyle w:val="Hyperlink"/>
@@ -8733,7 +8861,7 @@
         </w:rPr>
         <w:t xml:space="preserve">. R Foundation for Statistical Computing </w:t>
       </w:r>
-      <w:hyperlink r:id="rId12" w:history="1">
+      <w:hyperlink r:id="rId13" w:history="1">
         <w:r>
           <w:rPr>
             <w:rStyle w:val="Hyperlink"/>
@@ -9315,12 +9443,12 @@
           <w:lang w:val="en-US"/>
         </w:rPr>
         <w:sectPr>
-          <w:headerReference w:type="even" r:id="rId13"/>
-          <w:headerReference w:type="default" r:id="rId14"/>
-          <w:footerReference w:type="even" r:id="rId15"/>
-          <w:footerReference w:type="default" r:id="rId16"/>
-          <w:headerReference w:type="first" r:id="rId17"/>
-          <w:footerReference w:type="first" r:id="rId18"/>
+          <w:headerReference w:type="even" r:id="rId14"/>
+          <w:headerReference w:type="default" r:id="rId15"/>
+          <w:footerReference w:type="even" r:id="rId16"/>
+          <w:footerReference w:type="default" r:id="rId17"/>
+          <w:headerReference w:type="first" r:id="rId18"/>
+          <w:footerReference w:type="first" r:id="rId19"/>
           <w:pgSz w:w="11900" w:h="16840"/>
           <w:pgMar w:top="873" w:right="1440" w:bottom="1440" w:left="1440" w:header="709" w:footer="709" w:gutter="0"/>
           <w:lnNumType w:countBy="1" w:restart="continuous"/>
@@ -9588,15 +9716,7 @@
               <w:pStyle w:val="NoSpacing"/>
             </w:pPr>
             <w:r>
-              <w:t xml:space="preserve">Hypothesis 5a: Increased </w:t>
-            </w:r>
-            <w:proofErr w:type="gramStart"/>
-            <w:r>
-              <w:t>night time</w:t>
-            </w:r>
-            <w:proofErr w:type="gramEnd"/>
-            <w:r>
-              <w:t xml:space="preserve"> foraging</w:t>
+              <w:t>Hypothesis 5a: Increased night time foraging</w:t>
             </w:r>
           </w:p>
         </w:tc>
@@ -9616,6 +9736,12 @@
               <w:t>Wild dogs are expected to increase activity at night, because daytime foraging is constrained</w:t>
             </w:r>
             <w:r>
+              <w:rPr>
+                <w:vertAlign w:val="superscript"/>
+              </w:rPr>
+              <w:t>2</w:t>
+            </w:r>
+            <w:r>
               <w:t>.</w:t>
             </w:r>
           </w:p>
@@ -9634,16 +9760,25 @@
               <w:pStyle w:val="NoSpacing"/>
             </w:pPr>
             <w:r>
-              <w:t>At high temperatures wild dogs are more active at night, and therefore more able to locate impala, which gather in glades</w:t>
+              <w:t xml:space="preserve">At high temperatures wild dogs are more active at night, </w:t>
+            </w:r>
+            <w:r>
+              <w:t>when impala are easier to locate as they</w:t>
+            </w:r>
+            <w:r>
+              <w:t xml:space="preserve"> gather in glades</w:t>
             </w:r>
             <w:r>
               <w:rPr>
                 <w:vertAlign w:val="superscript"/>
               </w:rPr>
-              <w:t>2</w:t>
+              <w:t>3</w:t>
             </w:r>
             <w:r>
               <w:t>.</w:t>
+            </w:r>
+            <w:r>
+              <w:t xml:space="preserve"> Impala are therefore at higher risk when wild dogs hunt more at night.</w:t>
             </w:r>
           </w:p>
         </w:tc>
@@ -9804,7 +9939,7 @@
               <w:rPr>
                 <w:vertAlign w:val="superscript"/>
               </w:rPr>
-              <w:t>3</w:t>
+              <w:t>4</w:t>
             </w:r>
             <w:r>
               <w:rPr>
@@ -9914,6 +10049,21 @@
                 <w:sz w:val="20"/>
                 <w:szCs w:val="20"/>
               </w:rPr>
+              <w:t xml:space="preserve">(Rabaiotti 2019); </w:t>
+            </w:r>
+            <w:r>
+              <w:rPr>
+                <w:sz w:val="20"/>
+                <w:szCs w:val="20"/>
+                <w:vertAlign w:val="superscript"/>
+              </w:rPr>
+              <w:t>3</w:t>
+            </w:r>
+            <w:r>
+              <w:rPr>
+                <w:sz w:val="20"/>
+                <w:szCs w:val="20"/>
+              </w:rPr>
               <w:fldChar w:fldCharType="begin"/>
             </w:r>
             <w:r>
@@ -9958,7 +10108,7 @@
                 <w:szCs w:val="20"/>
                 <w:vertAlign w:val="superscript"/>
               </w:rPr>
-              <w:t xml:space="preserve"> 3</w:t>
+              <w:t xml:space="preserve"> 4</w:t>
             </w:r>
             <w:r>
               <w:rPr>
@@ -10013,6 +10163,8 @@
               </w:rPr>
               <w:fldChar w:fldCharType="end"/>
             </w:r>
+            <w:bookmarkStart w:id="0" w:name="_GoBack"/>
+            <w:bookmarkEnd w:id="0"/>
           </w:p>
         </w:tc>
       </w:tr>
@@ -10213,7 +10365,7 @@
               <w:pStyle w:val="NoSpacing"/>
             </w:pPr>
             <w:r>
-              <w:t>Hypothesis 1: nocturnal prey concentration</w:t>
+              <w:t>Hypothesis 1: Nocturnal prey concentration</w:t>
             </w:r>
           </w:p>
         </w:tc>
@@ -22054,7 +22206,7 @@
           </mc:Choice>
           <mc:Fallback>
             <w:pict>
-              <v:shapetype w14:anchorId="228BCB8F" id="_x0000_t202" coordsize="21600,21600" o:spt="202" path="m,l,21600r21600,l21600,xe">
+              <v:shapetype id="_x0000_t202" coordsize="21600,21600" o:spt="202" path="m,l,21600r21600,l21600,xe">
                 <v:stroke joinstyle="miter"/>
                 <v:path gradientshapeok="t" o:connecttype="rect"/>
               </v:shapetype>
@@ -22367,7 +22519,7 @@
                     </pic:cNvPicPr>
                   </pic:nvPicPr>
                   <pic:blipFill>
-                    <a:blip r:embed="rId19" cstate="print">
+                    <a:blip r:embed="rId20" cstate="print">
                       <a:extLst>
                         <a:ext uri="{28A0092B-C50C-407E-A947-70E740481C1C}">
                           <a14:useLocalDpi xmlns:a14="http://schemas.microsoft.com/office/drawing/2010/main" val="0"/>
@@ -22600,7 +22752,7 @@
                           </pic:cNvPicPr>
                         </pic:nvPicPr>
                         <pic:blipFill>
-                          <a:blip r:embed="rId20">
+                          <a:blip r:embed="rId21">
                             <a:extLst>
                               <a:ext uri="{28A0092B-C50C-407E-A947-70E740481C1C}">
                                 <a14:useLocalDpi xmlns:a14="http://schemas.microsoft.com/office/drawing/2010/main" val="0"/>
@@ -22629,7 +22781,7 @@
                           </pic:cNvPicPr>
                         </pic:nvPicPr>
                         <pic:blipFill>
-                          <a:blip r:embed="rId21">
+                          <a:blip r:embed="rId22">
                             <a:extLst>
                               <a:ext uri="{28A0092B-C50C-407E-A947-70E740481C1C}">
                                 <a14:useLocalDpi xmlns:a14="http://schemas.microsoft.com/office/drawing/2010/main" val="0"/>
@@ -22752,7 +22904,7 @@
           </mc:Choice>
           <mc:Fallback>
             <w:pict>
-              <v:group w14:anchorId="3F24ADB8" id="Group 5" o:spid="_x0000_s1027" style="position:absolute;left:0;text-align:left;margin-left:-3.75pt;margin-top:53.25pt;width:450.75pt;height:679.5pt;z-index:251650048" coordsize="57245,86296" o:gfxdata="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">
+              <v:group id="Group 5" o:spid="_x0000_s1027" style="position:absolute;left:0;text-align:left;margin-left:-3.75pt;margin-top:53.25pt;width:450.75pt;height:679.5pt;z-index:251650048" coordsize="57245,86296" o:gfxdata="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">
                 <v:shapetype id="_x0000_t75" coordsize="21600,21600" o:spt="75" o:preferrelative="t" path="m@4@5l@4@11@9@11@9@5xe" filled="f" stroked="f">
                   <v:stroke joinstyle="miter"/>
                   <v:formulas>
@@ -22772,13 +22924,15 @@
                   <v:path o:extrusionok="f" gradientshapeok="t" o:connecttype="rect"/>
                   <o:lock v:ext="edit" aspectratio="t"/>
                 </v:shapetype>
-                <v:shape id="Picture 3" o:spid="_x0000_s1028" type="#_x0000_t75" style="position:absolute;width:57245;height:42957;visibility:visible;mso-wrap-style:square" o:gfxdata="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">
-                  <v:imagedata r:id="rId22" o:title=""/>
+                <v:shape id="Picture 3" o:spid="_x0000_s1028" type="#_x0000_t75" style="position:absolute;width:57245;height:42957;visibility:visible;mso-wrap-style:square" o:gfxdata="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">
+                  <v:imagedata r:id="rId23" o:title=""/>
+                  <v:path arrowok="t"/>
                 </v:shape>
-                <v:shape id="Picture 4" o:spid="_x0000_s1029" type="#_x0000_t75" style="position:absolute;top:43338;width:57245;height:42958;visibility:visible;mso-wrap-style:square" o:gfxdata="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">
-                  <v:imagedata r:id="rId23" o:title=""/>
+                <v:shape id="Picture 4" o:spid="_x0000_s1029" type="#_x0000_t75" style="position:absolute;top:43338;width:57245;height:42958;visibility:visible;mso-wrap-style:square" o:gfxdata="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">
+                  <v:imagedata r:id="rId24" o:title=""/>
+                  <v:path arrowok="t"/>
                 </v:shape>
-                <v:shape id="Text Box 47" o:spid="_x0000_s1030" type="#_x0000_t202" style="position:absolute;left:4286;top:190;width:6502;height:9569;rotation:180;flip:y;visibility:visible;mso-wrap-style:square;v-text-anchor:top" o:gfxdata="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" filled="f" stroked="f">
+                <v:shape id="Text Box 47" o:spid="_x0000_s1030" type="#_x0000_t202" style="position:absolute;left:4286;top:190;width:6502;height:9569;rotation:180;flip:y;visibility:visible;mso-wrap-style:square;v-text-anchor:top" o:gfxdata="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" filled="f" stroked="f">
                   <v:textbox>
                     <w:txbxContent>
                       <w:p>
@@ -22789,7 +22943,7 @@
                     </w:txbxContent>
                   </v:textbox>
                 </v:shape>
-                <v:shape id="Text Box 1" o:spid="_x0000_s1031" type="#_x0000_t202" style="position:absolute;left:4476;top:43910;width:6503;height:9569;rotation:180;flip:y;visibility:visible;mso-wrap-style:square;v-text-anchor:top" o:gfxdata="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" filled="f" stroked="f">
+                <v:shape id="Text Box 1" o:spid="_x0000_s1031" type="#_x0000_t202" style="position:absolute;left:4476;top:43910;width:6503;height:9569;rotation:180;flip:y;visibility:visible;mso-wrap-style:square;v-text-anchor:top" o:gfxdata="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" filled="f" stroked="f">
                   <v:textbox>
                     <w:txbxContent>
                       <w:p>
@@ -22930,7 +23084,7 @@
           </mc:Choice>
           <mc:Fallback>
             <w:pict>
-              <v:shape w14:anchorId="3A346CA3" id="_x0000_s1032" type="#_x0000_t202" style="position:absolute;margin-left:182.15pt;margin-top:394.25pt;width:81.55pt;height:35.25pt;rotation:180;flip:y;z-index:251648000;visibility:visible;mso-wrap-style:square;mso-width-percent:0;mso-height-percent:0;mso-wrap-distance-left:9pt;mso-wrap-distance-top:0;mso-wrap-distance-right:9pt;mso-wrap-distance-bottom:0;mso-position-horizontal:absolute;mso-position-horizontal-relative:text;mso-position-vertical:absolute;mso-position-vertical-relative:text;mso-width-percent:0;mso-height-percent:0;mso-width-relative:margin;mso-height-relative:margin;v-text-anchor:top" o:gfxdata="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" filled="f" stroked="f">
+              <v:shape id="_x0000_s1032" type="#_x0000_t202" style="position:absolute;margin-left:182.15pt;margin-top:394.25pt;width:81.55pt;height:35.25pt;rotation:180;flip:y;z-index:251648000;visibility:visible;mso-wrap-style:square;mso-width-percent:0;mso-height-percent:0;mso-wrap-distance-left:9pt;mso-wrap-distance-top:0;mso-wrap-distance-right:9pt;mso-wrap-distance-bottom:0;mso-position-horizontal:absolute;mso-position-horizontal-relative:text;mso-position-vertical:absolute;mso-position-vertical-relative:text;mso-width-percent:0;mso-height-percent:0;mso-width-relative:margin;mso-height-relative:margin;v-text-anchor:top" o:gfxdata="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" filled="f" stroked="f">
                 <v:textbox>
                   <w:txbxContent>
                     <w:p>
@@ -23040,7 +23194,7 @@
                     <pic:cNvPicPr/>
                   </pic:nvPicPr>
                   <pic:blipFill>
-                    <a:blip r:embed="rId24" cstate="print">
+                    <a:blip r:embed="rId25" cstate="print">
                       <a:extLst>
                         <a:ext uri="{28A0092B-C50C-407E-A947-70E740481C1C}">
                           <a14:useLocalDpi xmlns:a14="http://schemas.microsoft.com/office/drawing/2010/main" val="0"/>
@@ -23193,7 +23347,7 @@
                     </pic:cNvPicPr>
                   </pic:nvPicPr>
                   <pic:blipFill>
-                    <a:blip r:embed="rId25" cstate="print">
+                    <a:blip r:embed="rId26" cstate="print">
                       <a:extLst>
                         <a:ext uri="{28A0092B-C50C-407E-A947-70E740481C1C}">
                           <a14:useLocalDpi xmlns:a14="http://schemas.microsoft.com/office/drawing/2010/main" val="0"/>
@@ -23341,7 +23495,7 @@
                     <pic:cNvPicPr/>
                   </pic:nvPicPr>
                   <pic:blipFill>
-                    <a:blip r:embed="rId26" cstate="print">
+                    <a:blip r:embed="rId27" cstate="print">
                       <a:extLst>
                         <a:ext uri="{28A0092B-C50C-407E-A947-70E740481C1C}">
                           <a14:useLocalDpi xmlns:a14="http://schemas.microsoft.com/office/drawing/2010/main" val="0"/>
@@ -33437,7 +33591,7 @@
 </file>
 
 <file path=word/endnotes.xml><?xml version="1.0" encoding="utf-8"?>
-<w:endnotes xmlns:wpc="http://schemas.microsoft.com/office/word/2010/wordprocessingCanvas" xmlns:cx="http://schemas.microsoft.com/office/drawing/2014/chartex" xmlns:cx1="http://schemas.microsoft.com/office/drawing/2015/9/8/chartex" xmlns:cx2="http://schemas.microsoft.com/office/drawing/2015/10/21/chartex" xmlns:cx3="http://schemas.microsoft.com/office/drawing/2016/5/9/chartex" xmlns:cx4="http://schemas.microsoft.com/office/drawing/2016/5/10/chartex" xmlns:cx5="http://schemas.microsoft.com/office/drawing/2016/5/11/chartex" xmlns:cx6="http://schemas.microsoft.com/office/drawing/2016/5/12/chartex" xmlns:cx7="http://schemas.microsoft.com/office/drawing/2016/5/13/chartex" xmlns:cx8="http://schemas.microsoft.com/office/drawing/2016/5/14/chartex" xmlns:mc="http://schemas.openxmlformats.org/markup-compatibility/2006" xmlns:aink="http://schemas.microsoft.com/office/drawing/2016/ink" xmlns:am3d="http://schemas.microsoft.com/office/drawing/2017/model3d" xmlns:o="urn:schemas-microsoft-com:office:office" xmlns:r="http://schemas.openxmlformats.org/officeDocument/2006/relationships" xmlns:m="http://schemas.openxmlformats.org/officeDocument/2006/math" xmlns:v="urn:schemas-microsoft-com:vml" xmlns:wp14="http://schemas.microsoft.com/office/word/2010/wordprocessingDrawing" xmlns:wp="http://schemas.openxmlformats.org/drawingml/2006/wordprocessingDrawing" xmlns:w10="urn:schemas-microsoft-com:office:word" xmlns:w="http://schemas.openxmlformats.org/wordprocessingml/2006/main" xmlns:w14="http://schemas.microsoft.com/office/word/2010/wordml" xmlns:w15="http://schemas.microsoft.com/office/word/2012/wordml" xmlns:w16cid="http://schemas.microsoft.com/office/word/2016/wordml/cid" xmlns:w16se="http://schemas.microsoft.com/office/word/2015/wordml/symex" xmlns:wpg="http://schemas.microsoft.com/office/word/2010/wordprocessingGroup" xmlns:wpi="http://schemas.microsoft.com/office/word/2010/wordprocessingInk" xmlns:wne="http://schemas.microsoft.com/office/word/2006/wordml" xmlns:wps="http://schemas.microsoft.com/office/word/2010/wordprocessingShape" mc:Ignorable="w14 w15 w16se w16cid wp14">
+<w:endnotes xmlns:wpc="http://schemas.microsoft.com/office/word/2010/wordprocessingCanvas" xmlns:mc="http://schemas.openxmlformats.org/markup-compatibility/2006" xmlns:o="urn:schemas-microsoft-com:office:office" xmlns:r="http://schemas.openxmlformats.org/officeDocument/2006/relationships" xmlns:m="http://schemas.openxmlformats.org/officeDocument/2006/math" xmlns:v="urn:schemas-microsoft-com:vml" xmlns:wp14="http://schemas.microsoft.com/office/word/2010/wordprocessingDrawing" xmlns:wp="http://schemas.openxmlformats.org/drawingml/2006/wordprocessingDrawing" xmlns:w10="urn:schemas-microsoft-com:office:word" xmlns:w="http://schemas.openxmlformats.org/wordprocessingml/2006/main" xmlns:w14="http://schemas.microsoft.com/office/word/2010/wordml" xmlns:wpg="http://schemas.microsoft.com/office/word/2010/wordprocessingGroup" xmlns:wpi="http://schemas.microsoft.com/office/word/2010/wordprocessingInk" xmlns:wne="http://schemas.microsoft.com/office/word/2006/wordml" xmlns:wps="http://schemas.microsoft.com/office/word/2010/wordprocessingShape" mc:Ignorable="w14 wp14">
   <w:endnote w:type="separator" w:id="-1">
     <w:p>
       <w:r>
@@ -33456,7 +33610,7 @@
 </file>
 
 <file path=word/footer1.xml><?xml version="1.0" encoding="utf-8"?>
-<w:ftr xmlns:wpc="http://schemas.microsoft.com/office/word/2010/wordprocessingCanvas" xmlns:cx="http://schemas.microsoft.com/office/drawing/2014/chartex" xmlns:cx1="http://schemas.microsoft.com/office/drawing/2015/9/8/chartex" xmlns:cx2="http://schemas.microsoft.com/office/drawing/2015/10/21/chartex" xmlns:cx3="http://schemas.microsoft.com/office/drawing/2016/5/9/chartex" xmlns:cx4="http://schemas.microsoft.com/office/drawing/2016/5/10/chartex" xmlns:cx5="http://schemas.microsoft.com/office/drawing/2016/5/11/chartex" xmlns:cx6="http://schemas.microsoft.com/office/drawing/2016/5/12/chartex" xmlns:cx7="http://schemas.microsoft.com/office/drawing/2016/5/13/chartex" xmlns:cx8="http://schemas.microsoft.com/office/drawing/2016/5/14/chartex" xmlns:mc="http://schemas.openxmlformats.org/markup-compatibility/2006" xmlns:aink="http://schemas.microsoft.com/office/drawing/2016/ink" xmlns:am3d="http://schemas.microsoft.com/office/drawing/2017/model3d" xmlns:o="urn:schemas-microsoft-com:office:office" xmlns:r="http://schemas.openxmlformats.org/officeDocument/2006/relationships" xmlns:m="http://schemas.openxmlformats.org/officeDocument/2006/math" xmlns:v="urn:schemas-microsoft-com:vml" xmlns:wp14="http://schemas.microsoft.com/office/word/2010/wordprocessingDrawing" xmlns:wp="http://schemas.openxmlformats.org/drawingml/2006/wordprocessingDrawing" xmlns:w10="urn:schemas-microsoft-com:office:word" xmlns:w="http://schemas.openxmlformats.org/wordprocessingml/2006/main" xmlns:w14="http://schemas.microsoft.com/office/word/2010/wordml" xmlns:w15="http://schemas.microsoft.com/office/word/2012/wordml" xmlns:w16cid="http://schemas.microsoft.com/office/word/2016/wordml/cid" xmlns:w16se="http://schemas.microsoft.com/office/word/2015/wordml/symex" xmlns:wpg="http://schemas.microsoft.com/office/word/2010/wordprocessingGroup" xmlns:wpi="http://schemas.microsoft.com/office/word/2010/wordprocessingInk" xmlns:wne="http://schemas.microsoft.com/office/word/2006/wordml" xmlns:wps="http://schemas.microsoft.com/office/word/2010/wordprocessingShape" mc:Ignorable="w14 w15 w16se w16cid wp14">
+<w:ftr xmlns:wpc="http://schemas.microsoft.com/office/word/2010/wordprocessingCanvas" xmlns:mc="http://schemas.openxmlformats.org/markup-compatibility/2006" xmlns:o="urn:schemas-microsoft-com:office:office" xmlns:r="http://schemas.openxmlformats.org/officeDocument/2006/relationships" xmlns:m="http://schemas.openxmlformats.org/officeDocument/2006/math" xmlns:v="urn:schemas-microsoft-com:vml" xmlns:wp14="http://schemas.microsoft.com/office/word/2010/wordprocessingDrawing" xmlns:wp="http://schemas.openxmlformats.org/drawingml/2006/wordprocessingDrawing" xmlns:w10="urn:schemas-microsoft-com:office:word" xmlns:w="http://schemas.openxmlformats.org/wordprocessingml/2006/main" xmlns:w14="http://schemas.microsoft.com/office/word/2010/wordml" xmlns:wpg="http://schemas.microsoft.com/office/word/2010/wordprocessingGroup" xmlns:wpi="http://schemas.microsoft.com/office/word/2010/wordprocessingInk" xmlns:wne="http://schemas.microsoft.com/office/word/2006/wordml" xmlns:wps="http://schemas.microsoft.com/office/word/2010/wordprocessingShape" mc:Ignorable="w14 wp14">
   <w:sdt>
     <w:sdtPr>
       <w:rPr>
@@ -33506,7 +33660,7 @@
 </file>
 
 <file path=word/footer2.xml><?xml version="1.0" encoding="utf-8"?>
-<w:ftr xmlns:wpc="http://schemas.microsoft.com/office/word/2010/wordprocessingCanvas" xmlns:cx="http://schemas.microsoft.com/office/drawing/2014/chartex" xmlns:cx1="http://schemas.microsoft.com/office/drawing/2015/9/8/chartex" xmlns:cx2="http://schemas.microsoft.com/office/drawing/2015/10/21/chartex" xmlns:cx3="http://schemas.microsoft.com/office/drawing/2016/5/9/chartex" xmlns:cx4="http://schemas.microsoft.com/office/drawing/2016/5/10/chartex" xmlns:cx5="http://schemas.microsoft.com/office/drawing/2016/5/11/chartex" xmlns:cx6="http://schemas.microsoft.com/office/drawing/2016/5/12/chartex" xmlns:cx7="http://schemas.microsoft.com/office/drawing/2016/5/13/chartex" xmlns:cx8="http://schemas.microsoft.com/office/drawing/2016/5/14/chartex" xmlns:mc="http://schemas.openxmlformats.org/markup-compatibility/2006" xmlns:aink="http://schemas.microsoft.com/office/drawing/2016/ink" xmlns:am3d="http://schemas.microsoft.com/office/drawing/2017/model3d" xmlns:o="urn:schemas-microsoft-com:office:office" xmlns:r="http://schemas.openxmlformats.org/officeDocument/2006/relationships" xmlns:m="http://schemas.openxmlformats.org/officeDocument/2006/math" xmlns:v="urn:schemas-microsoft-com:vml" xmlns:wp14="http://schemas.microsoft.com/office/word/2010/wordprocessingDrawing" xmlns:wp="http://schemas.openxmlformats.org/drawingml/2006/wordprocessingDrawing" xmlns:w10="urn:schemas-microsoft-com:office:word" xmlns:w="http://schemas.openxmlformats.org/wordprocessingml/2006/main" xmlns:w14="http://schemas.microsoft.com/office/word/2010/wordml" xmlns:w15="http://schemas.microsoft.com/office/word/2012/wordml" xmlns:w16cid="http://schemas.microsoft.com/office/word/2016/wordml/cid" xmlns:w16se="http://schemas.microsoft.com/office/word/2015/wordml/symex" xmlns:wpg="http://schemas.microsoft.com/office/word/2010/wordprocessingGroup" xmlns:wpi="http://schemas.microsoft.com/office/word/2010/wordprocessingInk" xmlns:wne="http://schemas.microsoft.com/office/word/2006/wordml" xmlns:wps="http://schemas.microsoft.com/office/word/2010/wordprocessingShape" mc:Ignorable="w14 w15 w16se w16cid wp14">
+<w:ftr xmlns:wpc="http://schemas.microsoft.com/office/word/2010/wordprocessingCanvas" xmlns:mc="http://schemas.openxmlformats.org/markup-compatibility/2006" xmlns:o="urn:schemas-microsoft-com:office:office" xmlns:r="http://schemas.openxmlformats.org/officeDocument/2006/relationships" xmlns:m="http://schemas.openxmlformats.org/officeDocument/2006/math" xmlns:v="urn:schemas-microsoft-com:vml" xmlns:wp14="http://schemas.microsoft.com/office/word/2010/wordprocessingDrawing" xmlns:wp="http://schemas.openxmlformats.org/drawingml/2006/wordprocessingDrawing" xmlns:w10="urn:schemas-microsoft-com:office:word" xmlns:w="http://schemas.openxmlformats.org/wordprocessingml/2006/main" xmlns:w14="http://schemas.microsoft.com/office/word/2010/wordml" xmlns:wpg="http://schemas.microsoft.com/office/word/2010/wordprocessingGroup" xmlns:wpi="http://schemas.microsoft.com/office/word/2010/wordprocessingInk" xmlns:wne="http://schemas.microsoft.com/office/word/2006/wordml" xmlns:wps="http://schemas.microsoft.com/office/word/2010/wordprocessingShape" mc:Ignorable="w14 wp14">
   <w:sdt>
     <w:sdtPr>
       <w:rPr>
@@ -33583,7 +33737,7 @@
             <w:sz w:val="24"/>
             <w:szCs w:val="24"/>
           </w:rPr>
-          <w:t>30</w:t>
+          <w:t>27</w:t>
         </w:r>
         <w:r>
           <w:rPr>
@@ -33615,7 +33769,7 @@
 </file>
 
 <file path=word/footer3.xml><?xml version="1.0" encoding="utf-8"?>
-<w:ftr xmlns:wpc="http://schemas.microsoft.com/office/word/2010/wordprocessingCanvas" xmlns:cx="http://schemas.microsoft.com/office/drawing/2014/chartex" xmlns:cx1="http://schemas.microsoft.com/office/drawing/2015/9/8/chartex" xmlns:cx2="http://schemas.microsoft.com/office/drawing/2015/10/21/chartex" xmlns:cx3="http://schemas.microsoft.com/office/drawing/2016/5/9/chartex" xmlns:cx4="http://schemas.microsoft.com/office/drawing/2016/5/10/chartex" xmlns:cx5="http://schemas.microsoft.com/office/drawing/2016/5/11/chartex" xmlns:cx6="http://schemas.microsoft.com/office/drawing/2016/5/12/chartex" xmlns:cx7="http://schemas.microsoft.com/office/drawing/2016/5/13/chartex" xmlns:cx8="http://schemas.microsoft.com/office/drawing/2016/5/14/chartex" xmlns:mc="http://schemas.openxmlformats.org/markup-compatibility/2006" xmlns:aink="http://schemas.microsoft.com/office/drawing/2016/ink" xmlns:am3d="http://schemas.microsoft.com/office/drawing/2017/model3d" xmlns:o="urn:schemas-microsoft-com:office:office" xmlns:r="http://schemas.openxmlformats.org/officeDocument/2006/relationships" xmlns:m="http://schemas.openxmlformats.org/officeDocument/2006/math" xmlns:v="urn:schemas-microsoft-com:vml" xmlns:wp14="http://schemas.microsoft.com/office/word/2010/wordprocessingDrawing" xmlns:wp="http://schemas.openxmlformats.org/drawingml/2006/wordprocessingDrawing" xmlns:w10="urn:schemas-microsoft-com:office:word" xmlns:w="http://schemas.openxmlformats.org/wordprocessingml/2006/main" xmlns:w14="http://schemas.microsoft.com/office/word/2010/wordml" xmlns:w15="http://schemas.microsoft.com/office/word/2012/wordml" xmlns:w16cid="http://schemas.microsoft.com/office/word/2016/wordml/cid" xmlns:w16se="http://schemas.microsoft.com/office/word/2015/wordml/symex" xmlns:wpg="http://schemas.microsoft.com/office/word/2010/wordprocessingGroup" xmlns:wpi="http://schemas.microsoft.com/office/word/2010/wordprocessingInk" xmlns:wne="http://schemas.microsoft.com/office/word/2006/wordml" xmlns:wps="http://schemas.microsoft.com/office/word/2010/wordprocessingShape" mc:Ignorable="w14 w15 w16se w16cid wp14">
+<w:ftr xmlns:wpc="http://schemas.microsoft.com/office/word/2010/wordprocessingCanvas" xmlns:mc="http://schemas.openxmlformats.org/markup-compatibility/2006" xmlns:o="urn:schemas-microsoft-com:office:office" xmlns:r="http://schemas.openxmlformats.org/officeDocument/2006/relationships" xmlns:m="http://schemas.openxmlformats.org/officeDocument/2006/math" xmlns:v="urn:schemas-microsoft-com:vml" xmlns:wp14="http://schemas.microsoft.com/office/word/2010/wordprocessingDrawing" xmlns:wp="http://schemas.openxmlformats.org/drawingml/2006/wordprocessingDrawing" xmlns:w10="urn:schemas-microsoft-com:office:word" xmlns:w="http://schemas.openxmlformats.org/wordprocessingml/2006/main" xmlns:w14="http://schemas.microsoft.com/office/word/2010/wordml" xmlns:wpg="http://schemas.microsoft.com/office/word/2010/wordprocessingGroup" xmlns:wpi="http://schemas.microsoft.com/office/word/2010/wordprocessingInk" xmlns:wne="http://schemas.microsoft.com/office/word/2006/wordml" xmlns:wps="http://schemas.microsoft.com/office/word/2010/wordprocessingShape" mc:Ignorable="w14 wp14">
   <w:p>
     <w:pPr>
       <w:pStyle w:val="Footer"/>
@@ -33625,7 +33779,7 @@
 </file>
 
 <file path=word/footnotes.xml><?xml version="1.0" encoding="utf-8"?>
-<w:footnotes xmlns:wpc="http://schemas.microsoft.com/office/word/2010/wordprocessingCanvas" xmlns:cx="http://schemas.microsoft.com/office/drawing/2014/chartex" xmlns:cx1="http://schemas.microsoft.com/office/drawing/2015/9/8/chartex" xmlns:cx2="http://schemas.microsoft.com/office/drawing/2015/10/21/chartex" xmlns:cx3="http://schemas.microsoft.com/office/drawing/2016/5/9/chartex" xmlns:cx4="http://schemas.microsoft.com/office/drawing/2016/5/10/chartex" xmlns:cx5="http://schemas.microsoft.com/office/drawing/2016/5/11/chartex" xmlns:cx6="http://schemas.microsoft.com/office/drawing/2016/5/12/chartex" xmlns:cx7="http://schemas.microsoft.com/office/drawing/2016/5/13/chartex" xmlns:cx8="http://schemas.microsoft.com/office/drawing/2016/5/14/chartex" xmlns:mc="http://schemas.openxmlformats.org/markup-compatibility/2006" xmlns:aink="http://schemas.microsoft.com/office/drawing/2016/ink" xmlns:am3d="http://schemas.microsoft.com/office/drawing/2017/model3d" xmlns:o="urn:schemas-microsoft-com:office:office" xmlns:r="http://schemas.openxmlformats.org/officeDocument/2006/relationships" xmlns:m="http://schemas.openxmlformats.org/officeDocument/2006/math" xmlns:v="urn:schemas-microsoft-com:vml" xmlns:wp14="http://schemas.microsoft.com/office/word/2010/wordprocessingDrawing" xmlns:wp="http://schemas.openxmlformats.org/drawingml/2006/wordprocessingDrawing" xmlns:w10="urn:schemas-microsoft-com:office:word" xmlns:w="http://schemas.openxmlformats.org/wordprocessingml/2006/main" xmlns:w14="http://schemas.microsoft.com/office/word/2010/wordml" xmlns:w15="http://schemas.microsoft.com/office/word/2012/wordml" xmlns:w16cid="http://schemas.microsoft.com/office/word/2016/wordml/cid" xmlns:w16se="http://schemas.microsoft.com/office/word/2015/wordml/symex" xmlns:wpg="http://schemas.microsoft.com/office/word/2010/wordprocessingGroup" xmlns:wpi="http://schemas.microsoft.com/office/word/2010/wordprocessingInk" xmlns:wne="http://schemas.microsoft.com/office/word/2006/wordml" xmlns:wps="http://schemas.microsoft.com/office/word/2010/wordprocessingShape" mc:Ignorable="w14 w15 w16se w16cid wp14">
+<w:footnotes xmlns:wpc="http://schemas.microsoft.com/office/word/2010/wordprocessingCanvas" xmlns:mc="http://schemas.openxmlformats.org/markup-compatibility/2006" xmlns:o="urn:schemas-microsoft-com:office:office" xmlns:r="http://schemas.openxmlformats.org/officeDocument/2006/relationships" xmlns:m="http://schemas.openxmlformats.org/officeDocument/2006/math" xmlns:v="urn:schemas-microsoft-com:vml" xmlns:wp14="http://schemas.microsoft.com/office/word/2010/wordprocessingDrawing" xmlns:wp="http://schemas.openxmlformats.org/drawingml/2006/wordprocessingDrawing" xmlns:w10="urn:schemas-microsoft-com:office:word" xmlns:w="http://schemas.openxmlformats.org/wordprocessingml/2006/main" xmlns:w14="http://schemas.microsoft.com/office/word/2010/wordml" xmlns:wpg="http://schemas.microsoft.com/office/word/2010/wordprocessingGroup" xmlns:wpi="http://schemas.microsoft.com/office/word/2010/wordprocessingInk" xmlns:wne="http://schemas.microsoft.com/office/word/2006/wordml" xmlns:wps="http://schemas.microsoft.com/office/word/2010/wordprocessingShape" mc:Ignorable="w14 wp14">
   <w:footnote w:type="separator" w:id="-1">
     <w:p>
       <w:r>
@@ -33644,7 +33798,7 @@
 </file>
 
 <file path=word/header1.xml><?xml version="1.0" encoding="utf-8"?>
-<w:hdr xmlns:wpc="http://schemas.microsoft.com/office/word/2010/wordprocessingCanvas" xmlns:cx="http://schemas.microsoft.com/office/drawing/2014/chartex" xmlns:cx1="http://schemas.microsoft.com/office/drawing/2015/9/8/chartex" xmlns:cx2="http://schemas.microsoft.com/office/drawing/2015/10/21/chartex" xmlns:cx3="http://schemas.microsoft.com/office/drawing/2016/5/9/chartex" xmlns:cx4="http://schemas.microsoft.com/office/drawing/2016/5/10/chartex" xmlns:cx5="http://schemas.microsoft.com/office/drawing/2016/5/11/chartex" xmlns:cx6="http://schemas.microsoft.com/office/drawing/2016/5/12/chartex" xmlns:cx7="http://schemas.microsoft.com/office/drawing/2016/5/13/chartex" xmlns:cx8="http://schemas.microsoft.com/office/drawing/2016/5/14/chartex" xmlns:mc="http://schemas.openxmlformats.org/markup-compatibility/2006" xmlns:aink="http://schemas.microsoft.com/office/drawing/2016/ink" xmlns:am3d="http://schemas.microsoft.com/office/drawing/2017/model3d" xmlns:o="urn:schemas-microsoft-com:office:office" xmlns:r="http://schemas.openxmlformats.org/officeDocument/2006/relationships" xmlns:m="http://schemas.openxmlformats.org/officeDocument/2006/math" xmlns:v="urn:schemas-microsoft-com:vml" xmlns:wp14="http://schemas.microsoft.com/office/word/2010/wordprocessingDrawing" xmlns:wp="http://schemas.openxmlformats.org/drawingml/2006/wordprocessingDrawing" xmlns:w10="urn:schemas-microsoft-com:office:word" xmlns:w="http://schemas.openxmlformats.org/wordprocessingml/2006/main" xmlns:w14="http://schemas.microsoft.com/office/word/2010/wordml" xmlns:w15="http://schemas.microsoft.com/office/word/2012/wordml" xmlns:w16cid="http://schemas.microsoft.com/office/word/2016/wordml/cid" xmlns:w16se="http://schemas.microsoft.com/office/word/2015/wordml/symex" xmlns:wpg="http://schemas.microsoft.com/office/word/2010/wordprocessingGroup" xmlns:wpi="http://schemas.microsoft.com/office/word/2010/wordprocessingInk" xmlns:wne="http://schemas.microsoft.com/office/word/2006/wordml" xmlns:wps="http://schemas.microsoft.com/office/word/2010/wordprocessingShape" mc:Ignorable="w14 w15 w16se w16cid wp14">
+<w:hdr xmlns:wpc="http://schemas.microsoft.com/office/word/2010/wordprocessingCanvas" xmlns:mc="http://schemas.openxmlformats.org/markup-compatibility/2006" xmlns:o="urn:schemas-microsoft-com:office:office" xmlns:r="http://schemas.openxmlformats.org/officeDocument/2006/relationships" xmlns:m="http://schemas.openxmlformats.org/officeDocument/2006/math" xmlns:v="urn:schemas-microsoft-com:vml" xmlns:wp14="http://schemas.microsoft.com/office/word/2010/wordprocessingDrawing" xmlns:wp="http://schemas.openxmlformats.org/drawingml/2006/wordprocessingDrawing" xmlns:w10="urn:schemas-microsoft-com:office:word" xmlns:w="http://schemas.openxmlformats.org/wordprocessingml/2006/main" xmlns:w14="http://schemas.microsoft.com/office/word/2010/wordml" xmlns:wpg="http://schemas.microsoft.com/office/word/2010/wordprocessingGroup" xmlns:wpi="http://schemas.microsoft.com/office/word/2010/wordprocessingInk" xmlns:wne="http://schemas.microsoft.com/office/word/2006/wordml" xmlns:wps="http://schemas.microsoft.com/office/word/2010/wordprocessingShape" mc:Ignorable="w14 wp14">
   <w:p>
     <w:pPr>
       <w:pStyle w:val="Header"/>
@@ -33654,7 +33808,7 @@
 </file>
 
 <file path=word/header2.xml><?xml version="1.0" encoding="utf-8"?>
-<w:hdr xmlns:wpc="http://schemas.microsoft.com/office/word/2010/wordprocessingCanvas" xmlns:cx="http://schemas.microsoft.com/office/drawing/2014/chartex" xmlns:cx1="http://schemas.microsoft.com/office/drawing/2015/9/8/chartex" xmlns:cx2="http://schemas.microsoft.com/office/drawing/2015/10/21/chartex" xmlns:cx3="http://schemas.microsoft.com/office/drawing/2016/5/9/chartex" xmlns:cx4="http://schemas.microsoft.com/office/drawing/2016/5/10/chartex" xmlns:cx5="http://schemas.microsoft.com/office/drawing/2016/5/11/chartex" xmlns:cx6="http://schemas.microsoft.com/office/drawing/2016/5/12/chartex" xmlns:cx7="http://schemas.microsoft.com/office/drawing/2016/5/13/chartex" xmlns:cx8="http://schemas.microsoft.com/office/drawing/2016/5/14/chartex" xmlns:mc="http://schemas.openxmlformats.org/markup-compatibility/2006" xmlns:aink="http://schemas.microsoft.com/office/drawing/2016/ink" xmlns:am3d="http://schemas.microsoft.com/office/drawing/2017/model3d" xmlns:o="urn:schemas-microsoft-com:office:office" xmlns:r="http://schemas.openxmlformats.org/officeDocument/2006/relationships" xmlns:m="http://schemas.openxmlformats.org/officeDocument/2006/math" xmlns:v="urn:schemas-microsoft-com:vml" xmlns:wp14="http://schemas.microsoft.com/office/word/2010/wordprocessingDrawing" xmlns:wp="http://schemas.openxmlformats.org/drawingml/2006/wordprocessingDrawing" xmlns:w10="urn:schemas-microsoft-com:office:word" xmlns:w="http://schemas.openxmlformats.org/wordprocessingml/2006/main" xmlns:w14="http://schemas.microsoft.com/office/word/2010/wordml" xmlns:w15="http://schemas.microsoft.com/office/word/2012/wordml" xmlns:w16cid="http://schemas.microsoft.com/office/word/2016/wordml/cid" xmlns:w16se="http://schemas.microsoft.com/office/word/2015/wordml/symex" xmlns:wpg="http://schemas.microsoft.com/office/word/2010/wordprocessingGroup" xmlns:wpi="http://schemas.microsoft.com/office/word/2010/wordprocessingInk" xmlns:wne="http://schemas.microsoft.com/office/word/2006/wordml" xmlns:wps="http://schemas.microsoft.com/office/word/2010/wordprocessingShape" mc:Ignorable="w14 w15 w16se w16cid wp14">
+<w:hdr xmlns:wpc="http://schemas.microsoft.com/office/word/2010/wordprocessingCanvas" xmlns:mc="http://schemas.openxmlformats.org/markup-compatibility/2006" xmlns:o="urn:schemas-microsoft-com:office:office" xmlns:r="http://schemas.openxmlformats.org/officeDocument/2006/relationships" xmlns:m="http://schemas.openxmlformats.org/officeDocument/2006/math" xmlns:v="urn:schemas-microsoft-com:vml" xmlns:wp14="http://schemas.microsoft.com/office/word/2010/wordprocessingDrawing" xmlns:wp="http://schemas.openxmlformats.org/drawingml/2006/wordprocessingDrawing" xmlns:w10="urn:schemas-microsoft-com:office:word" xmlns:w="http://schemas.openxmlformats.org/wordprocessingml/2006/main" xmlns:w14="http://schemas.microsoft.com/office/word/2010/wordml" xmlns:wpg="http://schemas.microsoft.com/office/word/2010/wordprocessingGroup" xmlns:wpi="http://schemas.microsoft.com/office/word/2010/wordprocessingInk" xmlns:wne="http://schemas.microsoft.com/office/word/2006/wordml" xmlns:wps="http://schemas.microsoft.com/office/word/2010/wordprocessingShape" mc:Ignorable="w14 wp14">
   <w:p>
     <w:pPr>
       <w:pStyle w:val="Header"/>
@@ -33664,7 +33818,7 @@
 </file>
 
 <file path=word/header3.xml><?xml version="1.0" encoding="utf-8"?>
-<w:hdr xmlns:wpc="http://schemas.microsoft.com/office/word/2010/wordprocessingCanvas" xmlns:cx="http://schemas.microsoft.com/office/drawing/2014/chartex" xmlns:cx1="http://schemas.microsoft.com/office/drawing/2015/9/8/chartex" xmlns:cx2="http://schemas.microsoft.com/office/drawing/2015/10/21/chartex" xmlns:cx3="http://schemas.microsoft.com/office/drawing/2016/5/9/chartex" xmlns:cx4="http://schemas.microsoft.com/office/drawing/2016/5/10/chartex" xmlns:cx5="http://schemas.microsoft.com/office/drawing/2016/5/11/chartex" xmlns:cx6="http://schemas.microsoft.com/office/drawing/2016/5/12/chartex" xmlns:cx7="http://schemas.microsoft.com/office/drawing/2016/5/13/chartex" xmlns:cx8="http://schemas.microsoft.com/office/drawing/2016/5/14/chartex" xmlns:mc="http://schemas.openxmlformats.org/markup-compatibility/2006" xmlns:aink="http://schemas.microsoft.com/office/drawing/2016/ink" xmlns:am3d="http://schemas.microsoft.com/office/drawing/2017/model3d" xmlns:o="urn:schemas-microsoft-com:office:office" xmlns:r="http://schemas.openxmlformats.org/officeDocument/2006/relationships" xmlns:m="http://schemas.openxmlformats.org/officeDocument/2006/math" xmlns:v="urn:schemas-microsoft-com:vml" xmlns:wp14="http://schemas.microsoft.com/office/word/2010/wordprocessingDrawing" xmlns:wp="http://schemas.openxmlformats.org/drawingml/2006/wordprocessingDrawing" xmlns:w10="urn:schemas-microsoft-com:office:word" xmlns:w="http://schemas.openxmlformats.org/wordprocessingml/2006/main" xmlns:w14="http://schemas.microsoft.com/office/word/2010/wordml" xmlns:w15="http://schemas.microsoft.com/office/word/2012/wordml" xmlns:w16cid="http://schemas.microsoft.com/office/word/2016/wordml/cid" xmlns:w16se="http://schemas.microsoft.com/office/word/2015/wordml/symex" xmlns:wpg="http://schemas.microsoft.com/office/word/2010/wordprocessingGroup" xmlns:wpi="http://schemas.microsoft.com/office/word/2010/wordprocessingInk" xmlns:wne="http://schemas.microsoft.com/office/word/2006/wordml" xmlns:wps="http://schemas.microsoft.com/office/word/2010/wordprocessingShape" mc:Ignorable="w14 w15 w16se w16cid wp14">
+<w:hdr xmlns:wpc="http://schemas.microsoft.com/office/word/2010/wordprocessingCanvas" xmlns:mc="http://schemas.openxmlformats.org/markup-compatibility/2006" xmlns:o="urn:schemas-microsoft-com:office:office" xmlns:r="http://schemas.openxmlformats.org/officeDocument/2006/relationships" xmlns:m="http://schemas.openxmlformats.org/officeDocument/2006/math" xmlns:v="urn:schemas-microsoft-com:vml" xmlns:wp14="http://schemas.microsoft.com/office/word/2010/wordprocessingDrawing" xmlns:wp="http://schemas.openxmlformats.org/drawingml/2006/wordprocessingDrawing" xmlns:w10="urn:schemas-microsoft-com:office:word" xmlns:w="http://schemas.openxmlformats.org/wordprocessingml/2006/main" xmlns:w14="http://schemas.microsoft.com/office/word/2010/wordml" xmlns:wpg="http://schemas.microsoft.com/office/word/2010/wordprocessingGroup" xmlns:wpi="http://schemas.microsoft.com/office/word/2010/wordprocessingInk" xmlns:wne="http://schemas.microsoft.com/office/word/2006/wordml" xmlns:wps="http://schemas.microsoft.com/office/word/2010/wordprocessingShape" mc:Ignorable="w14 wp14">
   <w:p>
     <w:pPr>
       <w:pStyle w:val="Header"/>
@@ -33674,8 +33828,8 @@
 </file>
 
 <file path=word/numbering.xml><?xml version="1.0" encoding="utf-8"?>
-<w:numbering xmlns:wpc="http://schemas.microsoft.com/office/word/2010/wordprocessingCanvas" xmlns:cx="http://schemas.microsoft.com/office/drawing/2014/chartex" xmlns:cx1="http://schemas.microsoft.com/office/drawing/2015/9/8/chartex" xmlns:cx2="http://schemas.microsoft.com/office/drawing/2015/10/21/chartex" xmlns:cx3="http://schemas.microsoft.com/office/drawing/2016/5/9/chartex" xmlns:cx4="http://schemas.microsoft.com/office/drawing/2016/5/10/chartex" xmlns:cx5="http://schemas.microsoft.com/office/drawing/2016/5/11/chartex" xmlns:cx6="http://schemas.microsoft.com/office/drawing/2016/5/12/chartex" xmlns:cx7="http://schemas.microsoft.com/office/drawing/2016/5/13/chartex" xmlns:cx8="http://schemas.microsoft.com/office/drawing/2016/5/14/chartex" xmlns:mc="http://schemas.openxmlformats.org/markup-compatibility/2006" xmlns:aink="http://schemas.microsoft.com/office/drawing/2016/ink" xmlns:am3d="http://schemas.microsoft.com/office/drawing/2017/model3d" xmlns:o="urn:schemas-microsoft-com:office:office" xmlns:r="http://schemas.openxmlformats.org/officeDocument/2006/relationships" xmlns:m="http://schemas.openxmlformats.org/officeDocument/2006/math" xmlns:v="urn:schemas-microsoft-com:vml" xmlns:wp14="http://schemas.microsoft.com/office/word/2010/wordprocessingDrawing" xmlns:wp="http://schemas.openxmlformats.org/drawingml/2006/wordprocessingDrawing" xmlns:w10="urn:schemas-microsoft-com:office:word" xmlns:w="http://schemas.openxmlformats.org/wordprocessingml/2006/main" xmlns:w14="http://schemas.microsoft.com/office/word/2010/wordml" xmlns:w15="http://schemas.microsoft.com/office/word/2012/wordml" xmlns:w16cid="http://schemas.microsoft.com/office/word/2016/wordml/cid" xmlns:w16se="http://schemas.microsoft.com/office/word/2015/wordml/symex" xmlns:wpg="http://schemas.microsoft.com/office/word/2010/wordprocessingGroup" xmlns:wpi="http://schemas.microsoft.com/office/word/2010/wordprocessingInk" xmlns:wne="http://schemas.microsoft.com/office/word/2006/wordml" xmlns:wps="http://schemas.microsoft.com/office/word/2010/wordprocessingShape" mc:Ignorable="w14 w15 w16se w16cid wp14">
-  <w:abstractNum w:abstractNumId="0" w15:restartNumberingAfterBreak="0">
+<w:numbering xmlns:wpc="http://schemas.microsoft.com/office/word/2010/wordprocessingCanvas" xmlns:mc="http://schemas.openxmlformats.org/markup-compatibility/2006" xmlns:o="urn:schemas-microsoft-com:office:office" xmlns:r="http://schemas.openxmlformats.org/officeDocument/2006/relationships" xmlns:m="http://schemas.openxmlformats.org/officeDocument/2006/math" xmlns:v="urn:schemas-microsoft-com:vml" xmlns:wp14="http://schemas.microsoft.com/office/word/2010/wordprocessingDrawing" xmlns:wp="http://schemas.openxmlformats.org/drawingml/2006/wordprocessingDrawing" xmlns:w10="urn:schemas-microsoft-com:office:word" xmlns:w="http://schemas.openxmlformats.org/wordprocessingml/2006/main" xmlns:w14="http://schemas.microsoft.com/office/word/2010/wordml" xmlns:wpg="http://schemas.microsoft.com/office/word/2010/wordprocessingGroup" xmlns:wpi="http://schemas.microsoft.com/office/word/2010/wordprocessingInk" xmlns:wne="http://schemas.microsoft.com/office/word/2006/wordml" xmlns:wps="http://schemas.microsoft.com/office/word/2010/wordprocessingShape" mc:Ignorable="w14 wp14">
+  <w:abstractNum w:abstractNumId="0">
     <w:nsid w:val="0D2443BA"/>
     <w:multiLevelType w:val="hybridMultilevel"/>
     <w:tmpl w:val="E9C24A00"/>
@@ -33764,7 +33918,7 @@
       </w:pPr>
     </w:lvl>
   </w:abstractNum>
-  <w:abstractNum w:abstractNumId="1" w15:restartNumberingAfterBreak="0">
+  <w:abstractNum w:abstractNumId="1">
     <w:nsid w:val="1D3A69A3"/>
     <w:multiLevelType w:val="hybridMultilevel"/>
     <w:tmpl w:val="0422F04E"/>
@@ -33876,7 +34030,7 @@
       </w:rPr>
     </w:lvl>
   </w:abstractNum>
-  <w:abstractNum w:abstractNumId="2" w15:restartNumberingAfterBreak="0">
+  <w:abstractNum w:abstractNumId="2">
     <w:nsid w:val="1D940052"/>
     <w:multiLevelType w:val="hybridMultilevel"/>
     <w:tmpl w:val="BD30653A"/>
@@ -33989,7 +34143,7 @@
       </w:rPr>
     </w:lvl>
   </w:abstractNum>
-  <w:abstractNum w:abstractNumId="3" w15:restartNumberingAfterBreak="0">
+  <w:abstractNum w:abstractNumId="3">
     <w:nsid w:val="405075FA"/>
     <w:multiLevelType w:val="hybridMultilevel"/>
     <w:tmpl w:val="A602269C"/>
@@ -34075,7 +34229,7 @@
       </w:pPr>
     </w:lvl>
   </w:abstractNum>
-  <w:abstractNum w:abstractNumId="4" w15:restartNumberingAfterBreak="0">
+  <w:abstractNum w:abstractNumId="4">
     <w:nsid w:val="48582168"/>
     <w:multiLevelType w:val="hybridMultilevel"/>
     <w:tmpl w:val="88EA1D64"/>
@@ -34188,7 +34342,7 @@
       </w:rPr>
     </w:lvl>
   </w:abstractNum>
-  <w:abstractNum w:abstractNumId="5" w15:restartNumberingAfterBreak="0">
+  <w:abstractNum w:abstractNumId="5">
     <w:nsid w:val="4F14673F"/>
     <w:multiLevelType w:val="hybridMultilevel"/>
     <w:tmpl w:val="A51E05AE"/>
@@ -34301,7 +34455,7 @@
       </w:rPr>
     </w:lvl>
   </w:abstractNum>
-  <w:abstractNum w:abstractNumId="6" w15:restartNumberingAfterBreak="0">
+  <w:abstractNum w:abstractNumId="6">
     <w:nsid w:val="5BB040F3"/>
     <w:multiLevelType w:val="hybridMultilevel"/>
     <w:tmpl w:val="C87CC7DA"/>
@@ -34415,7 +34569,7 @@
       </w:rPr>
     </w:lvl>
   </w:abstractNum>
-  <w:abstractNum w:abstractNumId="7" w15:restartNumberingAfterBreak="0">
+  <w:abstractNum w:abstractNumId="7">
     <w:nsid w:val="5DDD2337"/>
     <w:multiLevelType w:val="hybridMultilevel"/>
     <w:tmpl w:val="4ACA9A88"/>
@@ -34529,7 +34683,7 @@
       </w:rPr>
     </w:lvl>
   </w:abstractNum>
-  <w:abstractNum w:abstractNumId="8" w15:restartNumberingAfterBreak="0">
+  <w:abstractNum w:abstractNumId="8">
     <w:nsid w:val="6F9900C1"/>
     <w:multiLevelType w:val="hybridMultilevel"/>
     <w:tmpl w:val="53044BFA"/>
@@ -34643,7 +34797,7 @@
       </w:rPr>
     </w:lvl>
   </w:abstractNum>
-  <w:abstractNum w:abstractNumId="9" w15:restartNumberingAfterBreak="0">
+  <w:abstractNum w:abstractNumId="9">
     <w:nsid w:val="77B81B78"/>
     <w:multiLevelType w:val="hybridMultilevel"/>
     <w:tmpl w:val="0A98AA06"/>
@@ -34757,7 +34911,7 @@
       </w:rPr>
     </w:lvl>
   </w:abstractNum>
-  <w:abstractNum w:abstractNumId="10" w15:restartNumberingAfterBreak="0">
+  <w:abstractNum w:abstractNumId="10">
     <w:nsid w:val="7B927141"/>
     <w:multiLevelType w:val="hybridMultilevel"/>
     <w:tmpl w:val="871CCA5E"/>
@@ -34846,7 +35000,7 @@
       </w:pPr>
     </w:lvl>
   </w:abstractNum>
-  <w:abstractNum w:abstractNumId="11" w15:restartNumberingAfterBreak="0">
+  <w:abstractNum w:abstractNumId="11">
     <w:nsid w:val="7F90076C"/>
     <w:multiLevelType w:val="hybridMultilevel"/>
     <w:tmpl w:val="DF42A754"/>
@@ -34999,7 +35153,7 @@
 </file>
 
 <file path=word/styles.xml><?xml version="1.0" encoding="utf-8"?>
-<w:styles xmlns:mc="http://schemas.openxmlformats.org/markup-compatibility/2006" xmlns:r="http://schemas.openxmlformats.org/officeDocument/2006/relationships" xmlns:w="http://schemas.openxmlformats.org/wordprocessingml/2006/main" xmlns:w14="http://schemas.microsoft.com/office/word/2010/wordml" xmlns:w15="http://schemas.microsoft.com/office/word/2012/wordml" xmlns:w16cid="http://schemas.microsoft.com/office/word/2016/wordml/cid" xmlns:w16se="http://schemas.microsoft.com/office/word/2015/wordml/symex" mc:Ignorable="w14 w15 w16se w16cid">
+<w:styles xmlns:mc="http://schemas.openxmlformats.org/markup-compatibility/2006" xmlns:r="http://schemas.openxmlformats.org/officeDocument/2006/relationships" xmlns:w="http://schemas.openxmlformats.org/wordprocessingml/2006/main" xmlns:w14="http://schemas.microsoft.com/office/word/2010/wordml" mc:Ignorable="w14">
   <w:docDefaults>
     <w:rPrDefault>
       <w:rPr>
@@ -35011,383 +35165,704 @@
     </w:rPrDefault>
     <w:pPrDefault/>
   </w:docDefaults>
-  <w:latentStyles w:defLockedState="0" w:defUIPriority="99" w:defSemiHidden="0" w:defUnhideWhenUsed="0" w:defQFormat="0" w:count="376">
-    <w:lsdException w:name="Normal" w:uiPriority="0" w:qFormat="1"/>
-    <w:lsdException w:name="heading 1" w:uiPriority="9" w:qFormat="1"/>
-    <w:lsdException w:name="heading 2" w:semiHidden="1" w:uiPriority="9" w:unhideWhenUsed="1" w:qFormat="1"/>
-    <w:lsdException w:name="heading 3" w:semiHidden="1" w:uiPriority="9" w:unhideWhenUsed="1" w:qFormat="1"/>
-    <w:lsdException w:name="heading 4" w:semiHidden="1" w:uiPriority="9" w:unhideWhenUsed="1" w:qFormat="1"/>
-    <w:lsdException w:name="heading 5" w:semiHidden="1" w:uiPriority="9" w:unhideWhenUsed="1" w:qFormat="1"/>
-    <w:lsdException w:name="heading 6" w:semiHidden="1" w:uiPriority="9" w:unhideWhenUsed="1" w:qFormat="1"/>
-    <w:lsdException w:name="heading 7" w:semiHidden="1" w:uiPriority="9" w:unhideWhenUsed="1" w:qFormat="1"/>
-    <w:lsdException w:name="heading 8" w:semiHidden="1" w:uiPriority="9" w:unhideWhenUsed="1" w:qFormat="1"/>
-    <w:lsdException w:name="heading 9" w:semiHidden="1" w:uiPriority="9" w:unhideWhenUsed="1" w:qFormat="1"/>
-    <w:lsdException w:name="index 1" w:semiHidden="1" w:unhideWhenUsed="1"/>
-    <w:lsdException w:name="index 2" w:semiHidden="1" w:unhideWhenUsed="1"/>
-    <w:lsdException w:name="index 3" w:semiHidden="1" w:unhideWhenUsed="1"/>
-    <w:lsdException w:name="index 4" w:semiHidden="1" w:unhideWhenUsed="1"/>
-    <w:lsdException w:name="index 5" w:semiHidden="1" w:unhideWhenUsed="1"/>
-    <w:lsdException w:name="index 6" w:semiHidden="1" w:unhideWhenUsed="1"/>
-    <w:lsdException w:name="index 7" w:semiHidden="1" w:unhideWhenUsed="1"/>
-    <w:lsdException w:name="index 8" w:semiHidden="1" w:unhideWhenUsed="1"/>
-    <w:lsdException w:name="index 9" w:semiHidden="1" w:unhideWhenUsed="1"/>
-    <w:lsdException w:name="toc 1" w:semiHidden="1" w:uiPriority="39" w:unhideWhenUsed="1"/>
-    <w:lsdException w:name="toc 2" w:semiHidden="1" w:uiPriority="39" w:unhideWhenUsed="1"/>
-    <w:lsdException w:name="toc 3" w:semiHidden="1" w:uiPriority="39" w:unhideWhenUsed="1"/>
-    <w:lsdException w:name="toc 4" w:semiHidden="1" w:uiPriority="39" w:unhideWhenUsed="1"/>
-    <w:lsdException w:name="toc 5" w:semiHidden="1" w:uiPriority="39" w:unhideWhenUsed="1"/>
-    <w:lsdException w:name="toc 6" w:semiHidden="1" w:uiPriority="39" w:unhideWhenUsed="1"/>
-    <w:lsdException w:name="toc 7" w:semiHidden="1" w:uiPriority="39" w:unhideWhenUsed="1"/>
-    <w:lsdException w:name="toc 8" w:semiHidden="1" w:uiPriority="39" w:unhideWhenUsed="1"/>
-    <w:lsdException w:name="toc 9" w:semiHidden="1" w:uiPriority="39" w:unhideWhenUsed="1"/>
-    <w:lsdException w:name="Normal Indent" w:semiHidden="1" w:unhideWhenUsed="1"/>
-    <w:lsdException w:name="footnote text" w:semiHidden="1" w:unhideWhenUsed="1"/>
-    <w:lsdException w:name="annotation text" w:semiHidden="1" w:unhideWhenUsed="1"/>
-    <w:lsdException w:name="header" w:semiHidden="1" w:unhideWhenUsed="1"/>
-    <w:lsdException w:name="footer" w:semiHidden="1" w:unhideWhenUsed="1"/>
-    <w:lsdException w:name="index heading" w:semiHidden="1" w:unhideWhenUsed="1"/>
-    <w:lsdException w:name="caption" w:semiHidden="1" w:uiPriority="35" w:unhideWhenUsed="1" w:qFormat="1"/>
-    <w:lsdException w:name="table of figures" w:semiHidden="1" w:unhideWhenUsed="1"/>
-    <w:lsdException w:name="envelope address" w:semiHidden="1" w:unhideWhenUsed="1"/>
-    <w:lsdException w:name="envelope return" w:semiHidden="1" w:unhideWhenUsed="1"/>
-    <w:lsdException w:name="footnote reference" w:semiHidden="1" w:unhideWhenUsed="1"/>
-    <w:lsdException w:name="annotation reference" w:semiHidden="1" w:unhideWhenUsed="1"/>
-    <w:lsdException w:name="line number" w:semiHidden="1" w:unhideWhenUsed="1"/>
-    <w:lsdException w:name="page number" w:semiHidden="1" w:unhideWhenUsed="1"/>
-    <w:lsdException w:name="endnote reference" w:semiHidden="1" w:unhideWhenUsed="1"/>
-    <w:lsdException w:name="endnote text" w:semiHidden="1" w:unhideWhenUsed="1"/>
-    <w:lsdException w:name="table of authorities" w:semiHidden="1" w:unhideWhenUsed="1"/>
-    <w:lsdException w:name="macro" w:semiHidden="1" w:unhideWhenUsed="1"/>
-    <w:lsdException w:name="toa heading" w:semiHidden="1" w:unhideWhenUsed="1"/>
-    <w:lsdException w:name="List" w:semiHidden="1" w:unhideWhenUsed="1"/>
-    <w:lsdException w:name="List Bullet" w:semiHidden="1" w:unhideWhenUsed="1"/>
-    <w:lsdException w:name="List Number" w:semiHidden="1" w:unhideWhenUsed="1"/>
-    <w:lsdException w:name="List 2" w:semiHidden="1" w:unhideWhenUsed="1"/>
-    <w:lsdException w:name="List 3" w:semiHidden="1" w:unhideWhenUsed="1"/>
-    <w:lsdException w:name="List 4" w:semiHidden="1" w:unhideWhenUsed="1"/>
-    <w:lsdException w:name="List 5" w:semiHidden="1" w:unhideWhenUsed="1"/>
-    <w:lsdException w:name="List Bullet 2" w:semiHidden="1" w:unhideWhenUsed="1"/>
-    <w:lsdException w:name="List Bullet 3" w:semiHidden="1" w:unhideWhenUsed="1"/>
-    <w:lsdException w:name="List Bullet 4" w:semiHidden="1" w:unhideWhenUsed="1"/>
-    <w:lsdException w:name="List Bullet 5" w:semiHidden="1" w:unhideWhenUsed="1"/>
-    <w:lsdException w:name="List Number 2" w:semiHidden="1" w:unhideWhenUsed="1"/>
-    <w:lsdException w:name="List Number 3" w:semiHidden="1" w:unhideWhenUsed="1"/>
-    <w:lsdException w:name="List Number 4" w:semiHidden="1" w:unhideWhenUsed="1"/>
-    <w:lsdException w:name="List Number 5" w:semiHidden="1" w:unhideWhenUsed="1"/>
-    <w:lsdException w:name="Title" w:uiPriority="10" w:qFormat="1"/>
-    <w:lsdException w:name="Closing" w:semiHidden="1" w:unhideWhenUsed="1"/>
-    <w:lsdException w:name="Signature" w:semiHidden="1" w:unhideWhenUsed="1"/>
-    <w:lsdException w:name="Default Paragraph Font" w:semiHidden="1" w:uiPriority="1" w:unhideWhenUsed="1"/>
-    <w:lsdException w:name="Body Text" w:semiHidden="1" w:unhideWhenUsed="1"/>
-    <w:lsdException w:name="Body Text Indent" w:semiHidden="1" w:unhideWhenUsed="1"/>
-    <w:lsdException w:name="List Continue" w:semiHidden="1" w:unhideWhenUsed="1"/>
-    <w:lsdException w:name="List Continue 2" w:semiHidden="1" w:unhideWhenUsed="1"/>
-    <w:lsdException w:name="List Continue 3" w:semiHidden="1" w:unhideWhenUsed="1"/>
-    <w:lsdException w:name="List Continue 4" w:semiHidden="1" w:unhideWhenUsed="1"/>
-    <w:lsdException w:name="List Continue 5" w:semiHidden="1" w:unhideWhenUsed="1"/>
-    <w:lsdException w:name="Message Header" w:semiHidden="1" w:unhideWhenUsed="1"/>
-    <w:lsdException w:name="Subtitle" w:uiPriority="11" w:qFormat="1"/>
-    <w:lsdException w:name="Salutation" w:semiHidden="1" w:unhideWhenUsed="1"/>
-    <w:lsdException w:name="Date" w:semiHidden="1" w:unhideWhenUsed="1"/>
-    <w:lsdException w:name="Body Text First Indent" w:semiHidden="1" w:unhideWhenUsed="1"/>
-    <w:lsdException w:name="Body Text First Indent 2" w:semiHidden="1" w:unhideWhenUsed="1"/>
-    <w:lsdException w:name="Note Heading" w:semiHidden="1" w:unhideWhenUsed="1"/>
-    <w:lsdException w:name="Body Text 2" w:semiHidden="1" w:unhideWhenUsed="1"/>
-    <w:lsdException w:name="Body Text 3" w:semiHidden="1" w:unhideWhenUsed="1"/>
-    <w:lsdException w:name="Body Text Indent 2" w:semiHidden="1" w:unhideWhenUsed="1"/>
-    <w:lsdException w:name="Body Text Indent 3" w:semiHidden="1" w:unhideWhenUsed="1"/>
-    <w:lsdException w:name="Block Text" w:semiHidden="1" w:unhideWhenUsed="1"/>
-    <w:lsdException w:name="Hyperlink" w:semiHidden="1" w:unhideWhenUsed="1"/>
-    <w:lsdException w:name="FollowedHyperlink" w:semiHidden="1" w:unhideWhenUsed="1"/>
-    <w:lsdException w:name="Strong" w:uiPriority="22" w:qFormat="1"/>
-    <w:lsdException w:name="Emphasis" w:uiPriority="20" w:qFormat="1"/>
-    <w:lsdException w:name="Document Map" w:semiHidden="1" w:unhideWhenUsed="1"/>
-    <w:lsdException w:name="Plain Text" w:semiHidden="1" w:unhideWhenUsed="1"/>
-    <w:lsdException w:name="E-mail Signature" w:semiHidden="1" w:unhideWhenUsed="1"/>
-    <w:lsdException w:name="HTML Top of Form" w:semiHidden="1" w:unhideWhenUsed="1"/>
-    <w:lsdException w:name="HTML Bottom of Form" w:semiHidden="1" w:unhideWhenUsed="1"/>
-    <w:lsdException w:name="Normal (Web)" w:semiHidden="1" w:unhideWhenUsed="1"/>
-    <w:lsdException w:name="HTML Acronym" w:semiHidden="1" w:unhideWhenUsed="1"/>
-    <w:lsdException w:name="HTML Address" w:semiHidden="1" w:unhideWhenUsed="1"/>
-    <w:lsdException w:name="HTML Cite" w:semiHidden="1" w:unhideWhenUsed="1"/>
-    <w:lsdException w:name="HTML Code" w:semiHidden="1" w:unhideWhenUsed="1"/>
-    <w:lsdException w:name="HTML Definition" w:semiHidden="1" w:unhideWhenUsed="1"/>
-    <w:lsdException w:name="HTML Keyboard" w:semiHidden="1" w:unhideWhenUsed="1"/>
-    <w:lsdException w:name="HTML Preformatted" w:semiHidden="1" w:unhideWhenUsed="1"/>
-    <w:lsdException w:name="HTML Sample" w:semiHidden="1" w:unhideWhenUsed="1"/>
-    <w:lsdException w:name="HTML Typewriter" w:semiHidden="1" w:unhideWhenUsed="1"/>
-    <w:lsdException w:name="HTML Variable" w:semiHidden="1" w:unhideWhenUsed="1"/>
-    <w:lsdException w:name="Normal Table" w:semiHidden="1" w:unhideWhenUsed="1"/>
-    <w:lsdException w:name="annotation subject" w:semiHidden="1" w:unhideWhenUsed="1"/>
-    <w:lsdException w:name="No List" w:semiHidden="1" w:unhideWhenUsed="1"/>
-    <w:lsdException w:name="Outline List 1" w:semiHidden="1" w:unhideWhenUsed="1"/>
-    <w:lsdException w:name="Outline List 2" w:semiHidden="1" w:unhideWhenUsed="1"/>
-    <w:lsdException w:name="Outline List 3" w:semiHidden="1" w:unhideWhenUsed="1"/>
-    <w:lsdException w:name="Table Simple 1" w:semiHidden="1" w:unhideWhenUsed="1"/>
-    <w:lsdException w:name="Table Simple 2" w:semiHidden="1" w:unhideWhenUsed="1"/>
-    <w:lsdException w:name="Table Simple 3" w:semiHidden="1" w:unhideWhenUsed="1"/>
-    <w:lsdException w:name="Table Classic 1" w:semiHidden="1" w:unhideWhenUsed="1"/>
-    <w:lsdException w:name="Table Classic 2" w:semiHidden="1" w:unhideWhenUsed="1"/>
-    <w:lsdException w:name="Table Classic 3" w:semiHidden="1" w:unhideWhenUsed="1"/>
-    <w:lsdException w:name="Table Classic 4" w:semiHidden="1" w:unhideWhenUsed="1"/>
-    <w:lsdException w:name="Table Colorful 1" w:semiHidden="1" w:unhideWhenUsed="1"/>
-    <w:lsdException w:name="Table Colorful 2" w:semiHidden="1" w:unhideWhenUsed="1"/>
-    <w:lsdException w:name="Table Colorful 3" w:semiHidden="1" w:unhideWhenUsed="1"/>
-    <w:lsdException w:name="Table Columns 1" w:semiHidden="1" w:unhideWhenUsed="1"/>
-    <w:lsdException w:name="Table Columns 2" w:semiHidden="1" w:unhideWhenUsed="1"/>
-    <w:lsdException w:name="Table Columns 3" w:semiHidden="1" w:unhideWhenUsed="1"/>
-    <w:lsdException w:name="Table Columns 4" w:semiHidden="1" w:unhideWhenUsed="1"/>
-    <w:lsdException w:name="Table Columns 5" w:semiHidden="1" w:unhideWhenUsed="1"/>
-    <w:lsdException w:name="Table Grid 1" w:semiHidden="1" w:unhideWhenUsed="1"/>
-    <w:lsdException w:name="Table Grid 2" w:semiHidden="1" w:unhideWhenUsed="1"/>
-    <w:lsdException w:name="Table Grid 3" w:semiHidden="1" w:unhideWhenUsed="1"/>
-    <w:lsdException w:name="Table Grid 4" w:semiHidden="1" w:unhideWhenUsed="1"/>
-    <w:lsdException w:name="Table Grid 5" w:semiHidden="1" w:unhideWhenUsed="1"/>
-    <w:lsdException w:name="Table Grid 6" w:semiHidden="1" w:unhideWhenUsed="1"/>
-    <w:lsdException w:name="Table Grid 7" w:semiHidden="1" w:unhideWhenUsed="1"/>
-    <w:lsdException w:name="Table Grid 8" w:semiHidden="1" w:unhideWhenUsed="1"/>
-    <w:lsdException w:name="Table List 1" w:semiHidden="1" w:unhideWhenUsed="1"/>
-    <w:lsdException w:name="Table List 2" w:semiHidden="1" w:unhideWhenUsed="1"/>
-    <w:lsdException w:name="Table List 3" w:semiHidden="1" w:unhideWhenUsed="1"/>
-    <w:lsdException w:name="Table List 4" w:semiHidden="1" w:unhideWhenUsed="1"/>
-    <w:lsdException w:name="Table List 5" w:semiHidden="1" w:unhideWhenUsed="1"/>
-    <w:lsdException w:name="Table List 6" w:semiHidden="1" w:unhideWhenUsed="1"/>
-    <w:lsdException w:name="Table List 7" w:semiHidden="1" w:unhideWhenUsed="1"/>
-    <w:lsdException w:name="Table List 8" w:semiHidden="1" w:unhideWhenUsed="1"/>
-    <w:lsdException w:name="Table 3D effects 1" w:semiHidden="1" w:unhideWhenUsed="1"/>
-    <w:lsdException w:name="Table 3D effects 2" w:semiHidden="1" w:unhideWhenUsed="1"/>
-    <w:lsdException w:name="Table 3D effects 3" w:semiHidden="1" w:unhideWhenUsed="1"/>
-    <w:lsdException w:name="Table Contemporary" w:semiHidden="1" w:unhideWhenUsed="1"/>
-    <w:lsdException w:name="Table Elegant" w:semiHidden="1" w:unhideWhenUsed="1"/>
-    <w:lsdException w:name="Table Professional" w:semiHidden="1" w:unhideWhenUsed="1"/>
-    <w:lsdException w:name="Table Subtle 1" w:semiHidden="1" w:unhideWhenUsed="1"/>
-    <w:lsdException w:name="Table Subtle 2" w:semiHidden="1" w:unhideWhenUsed="1"/>
-    <w:lsdException w:name="Table Web 1" w:semiHidden="1" w:unhideWhenUsed="1"/>
-    <w:lsdException w:name="Table Web 2" w:semiHidden="1" w:unhideWhenUsed="1"/>
-    <w:lsdException w:name="Table Web 3" w:semiHidden="1" w:unhideWhenUsed="1"/>
-    <w:lsdException w:name="Balloon Text" w:semiHidden="1" w:unhideWhenUsed="1"/>
-    <w:lsdException w:name="Table Grid" w:semiHidden="1" w:uiPriority="39" w:unhideWhenUsed="1"/>
-    <w:lsdException w:name="Table Theme" w:semiHidden="1" w:unhideWhenUsed="1"/>
-    <w:lsdException w:name="Placeholder Text" w:semiHidden="1"/>
-    <w:lsdException w:name="No Spacing" w:uiPriority="1" w:qFormat="1"/>
-    <w:lsdException w:name="Light Shading" w:uiPriority="60"/>
-    <w:lsdException w:name="Light List" w:uiPriority="61"/>
-    <w:lsdException w:name="Light Grid" w:uiPriority="62"/>
-    <w:lsdException w:name="Medium Shading 1" w:uiPriority="63"/>
-    <w:lsdException w:name="Medium Shading 2" w:uiPriority="64"/>
-    <w:lsdException w:name="Medium List 1" w:uiPriority="65"/>
-    <w:lsdException w:name="Medium List 2" w:uiPriority="66"/>
-    <w:lsdException w:name="Medium Grid 1" w:uiPriority="67"/>
-    <w:lsdException w:name="Medium Grid 2" w:uiPriority="68"/>
-    <w:lsdException w:name="Medium Grid 3" w:uiPriority="69"/>
-    <w:lsdException w:name="Dark List" w:uiPriority="70"/>
-    <w:lsdException w:name="Colorful Shading" w:uiPriority="71"/>
-    <w:lsdException w:name="Colorful List" w:uiPriority="72"/>
-    <w:lsdException w:name="Colorful Grid" w:uiPriority="73"/>
-    <w:lsdException w:name="Light Shading Accent 1" w:uiPriority="60"/>
-    <w:lsdException w:name="Light List Accent 1" w:uiPriority="61"/>
-    <w:lsdException w:name="Light Grid Accent 1" w:uiPriority="62"/>
-    <w:lsdException w:name="Medium Shading 1 Accent 1" w:uiPriority="63"/>
-    <w:lsdException w:name="Medium Shading 2 Accent 1" w:uiPriority="64"/>
-    <w:lsdException w:name="Medium List 1 Accent 1" w:uiPriority="65"/>
-    <w:lsdException w:name="Revision" w:semiHidden="1"/>
-    <w:lsdException w:name="List Paragraph" w:uiPriority="34" w:qFormat="1"/>
-    <w:lsdException w:name="Quote" w:uiPriority="29" w:qFormat="1"/>
-    <w:lsdException w:name="Intense Quote" w:uiPriority="30" w:qFormat="1"/>
-    <w:lsdException w:name="Medium List 2 Accent 1" w:uiPriority="66"/>
-    <w:lsdException w:name="Medium Grid 1 Accent 1" w:uiPriority="67"/>
-    <w:lsdException w:name="Medium Grid 2 Accent 1" w:uiPriority="68"/>
-    <w:lsdException w:name="Medium Grid 3 Accent 1" w:uiPriority="69"/>
-    <w:lsdException w:name="Dark List Accent 1" w:uiPriority="70"/>
-    <w:lsdException w:name="Colorful Shading Accent 1" w:uiPriority="71"/>
-    <w:lsdException w:name="Colorful List Accent 1" w:uiPriority="72"/>
-    <w:lsdException w:name="Colorful Grid Accent 1" w:uiPriority="73"/>
-    <w:lsdException w:name="Light Shading Accent 2" w:uiPriority="60"/>
-    <w:lsdException w:name="Light List Accent 2" w:uiPriority="61"/>
-    <w:lsdException w:name="Light Grid Accent 2" w:uiPriority="62"/>
-    <w:lsdException w:name="Medium Shading 1 Accent 2" w:uiPriority="63"/>
-    <w:lsdException w:name="Medium Shading 2 Accent 2" w:uiPriority="64"/>
-    <w:lsdException w:name="Medium List 1 Accent 2" w:uiPriority="65"/>
-    <w:lsdException w:name="Medium List 2 Accent 2" w:uiPriority="66"/>
-    <w:lsdException w:name="Medium Grid 1 Accent 2" w:uiPriority="67"/>
-    <w:lsdException w:name="Medium Grid 2 Accent 2" w:uiPriority="68"/>
-    <w:lsdException w:name="Medium Grid 3 Accent 2" w:uiPriority="69"/>
-    <w:lsdException w:name="Dark List Accent 2" w:uiPriority="70"/>
-    <w:lsdException w:name="Colorful Shading Accent 2" w:uiPriority="71"/>
-    <w:lsdException w:name="Colorful List Accent 2" w:uiPriority="72"/>
-    <w:lsdException w:name="Colorful Grid Accent 2" w:uiPriority="73"/>
-    <w:lsdException w:name="Light Shading Accent 3" w:uiPriority="60"/>
-    <w:lsdException w:name="Light List Accent 3" w:uiPriority="61"/>
-    <w:lsdException w:name="Light Grid Accent 3" w:uiPriority="62"/>
-    <w:lsdException w:name="Medium Shading 1 Accent 3" w:uiPriority="63"/>
-    <w:lsdException w:name="Medium Shading 2 Accent 3" w:uiPriority="64"/>
-    <w:lsdException w:name="Medium List 1 Accent 3" w:uiPriority="65"/>
-    <w:lsdException w:name="Medium List 2 Accent 3" w:uiPriority="66"/>
-    <w:lsdException w:name="Medium Grid 1 Accent 3" w:uiPriority="67"/>
-    <w:lsdException w:name="Medium Grid 2 Accent 3" w:uiPriority="68"/>
-    <w:lsdException w:name="Medium Grid 3 Accent 3" w:uiPriority="69"/>
-    <w:lsdException w:name="Dark List Accent 3" w:uiPriority="70"/>
-    <w:lsdException w:name="Colorful Shading Accent 3" w:uiPriority="71"/>
-    <w:lsdException w:name="Colorful List Accent 3" w:uiPriority="72"/>
-    <w:lsdException w:name="Colorful Grid Accent 3" w:uiPriority="73"/>
-    <w:lsdException w:name="Light Shading Accent 4" w:uiPriority="60"/>
-    <w:lsdException w:name="Light List Accent 4" w:uiPriority="61"/>
-    <w:lsdException w:name="Light Grid Accent 4" w:uiPriority="62"/>
-    <w:lsdException w:name="Medium Shading 1 Accent 4" w:uiPriority="63"/>
-    <w:lsdException w:name="Medium Shading 2 Accent 4" w:uiPriority="64"/>
-    <w:lsdException w:name="Medium List 1 Accent 4" w:uiPriority="65"/>
-    <w:lsdException w:name="Medium List 2 Accent 4" w:uiPriority="66"/>
-    <w:lsdException w:name="Medium Grid 1 Accent 4" w:uiPriority="67"/>
-    <w:lsdException w:name="Medium Grid 2 Accent 4" w:uiPriority="68"/>
-    <w:lsdException w:name="Medium Grid 3 Accent 4" w:uiPriority="69"/>
-    <w:lsdException w:name="Dark List Accent 4" w:uiPriority="70"/>
-    <w:lsdException w:name="Colorful Shading Accent 4" w:uiPriority="71"/>
-    <w:lsdException w:name="Colorful List Accent 4" w:uiPriority="72"/>
-    <w:lsdException w:name="Colorful Grid Accent 4" w:uiPriority="73"/>
-    <w:lsdException w:name="Light Shading Accent 5" w:uiPriority="60"/>
-    <w:lsdException w:name="Light List Accent 5" w:uiPriority="61"/>
-    <w:lsdException w:name="Light Grid Accent 5" w:uiPriority="62"/>
-    <w:lsdException w:name="Medium Shading 1 Accent 5" w:uiPriority="63"/>
-    <w:lsdException w:name="Medium Shading 2 Accent 5" w:uiPriority="64"/>
-    <w:lsdException w:name="Medium List 1 Accent 5" w:uiPriority="65"/>
-    <w:lsdException w:name="Medium List 2 Accent 5" w:uiPriority="66"/>
-    <w:lsdException w:name="Medium Grid 1 Accent 5" w:uiPriority="67"/>
-    <w:lsdException w:name="Medium Grid 2 Accent 5" w:uiPriority="68"/>
-    <w:lsdException w:name="Medium Grid 3 Accent 5" w:uiPriority="69"/>
-    <w:lsdException w:name="Dark List Accent 5" w:uiPriority="70"/>
-    <w:lsdException w:name="Colorful Shading Accent 5" w:uiPriority="71"/>
-    <w:lsdException w:name="Colorful List Accent 5" w:uiPriority="72"/>
-    <w:lsdException w:name="Colorful Grid Accent 5" w:uiPriority="73"/>
-    <w:lsdException w:name="Light Shading Accent 6" w:uiPriority="60"/>
-    <w:lsdException w:name="Light List Accent 6" w:uiPriority="61"/>
-    <w:lsdException w:name="Light Grid Accent 6" w:uiPriority="62"/>
-    <w:lsdException w:name="Medium Shading 1 Accent 6" w:uiPriority="63"/>
-    <w:lsdException w:name="Medium Shading 2 Accent 6" w:uiPriority="64"/>
-    <w:lsdException w:name="Medium List 1 Accent 6" w:uiPriority="65"/>
-    <w:lsdException w:name="Medium List 2 Accent 6" w:uiPriority="66"/>
-    <w:lsdException w:name="Medium Grid 1 Accent 6" w:uiPriority="67"/>
-    <w:lsdException w:name="Medium Grid 2 Accent 6" w:uiPriority="68"/>
-    <w:lsdException w:name="Medium Grid 3 Accent 6" w:uiPriority="69"/>
-    <w:lsdException w:name="Dark List Accent 6" w:uiPriority="70"/>
-    <w:lsdException w:name="Colorful Shading Accent 6" w:uiPriority="71"/>
-    <w:lsdException w:name="Colorful List Accent 6" w:uiPriority="72"/>
-    <w:lsdException w:name="Colorful Grid Accent 6" w:uiPriority="73"/>
-    <w:lsdException w:name="Subtle Emphasis" w:uiPriority="19" w:qFormat="1"/>
-    <w:lsdException w:name="Intense Emphasis" w:uiPriority="21" w:qFormat="1"/>
-    <w:lsdException w:name="Subtle Reference" w:uiPriority="31" w:qFormat="1"/>
-    <w:lsdException w:name="Intense Reference" w:uiPriority="32" w:qFormat="1"/>
-    <w:lsdException w:name="Book Title" w:uiPriority="33" w:qFormat="1"/>
-    <w:lsdException w:name="Bibliography" w:semiHidden="1" w:uiPriority="37" w:unhideWhenUsed="1"/>
-    <w:lsdException w:name="TOC Heading" w:semiHidden="1" w:uiPriority="39" w:unhideWhenUsed="1" w:qFormat="1"/>
-    <w:lsdException w:name="Plain Table 1" w:uiPriority="41"/>
-    <w:lsdException w:name="Plain Table 2" w:uiPriority="42"/>
-    <w:lsdException w:name="Plain Table 3" w:uiPriority="43"/>
-    <w:lsdException w:name="Plain Table 4" w:uiPriority="44"/>
-    <w:lsdException w:name="Plain Table 5" w:uiPriority="45"/>
-    <w:lsdException w:name="Grid Table Light" w:uiPriority="40"/>
-    <w:lsdException w:name="Grid Table 1 Light" w:uiPriority="46"/>
-    <w:lsdException w:name="Grid Table 2" w:uiPriority="47"/>
-    <w:lsdException w:name="Grid Table 3" w:uiPriority="48"/>
-    <w:lsdException w:name="Grid Table 4" w:uiPriority="49"/>
-    <w:lsdException w:name="Grid Table 5 Dark" w:uiPriority="50"/>
-    <w:lsdException w:name="Grid Table 6 Colorful" w:uiPriority="51"/>
-    <w:lsdException w:name="Grid Table 7 Colorful" w:uiPriority="52"/>
-    <w:lsdException w:name="Grid Table 1 Light Accent 1" w:uiPriority="46"/>
-    <w:lsdException w:name="Grid Table 2 Accent 1" w:uiPriority="47"/>
-    <w:lsdException w:name="Grid Table 3 Accent 1" w:uiPriority="48"/>
-    <w:lsdException w:name="Grid Table 4 Accent 1" w:uiPriority="49"/>
-    <w:lsdException w:name="Grid Table 5 Dark Accent 1" w:uiPriority="50"/>
-    <w:lsdException w:name="Grid Table 6 Colorful Accent 1" w:uiPriority="51"/>
-    <w:lsdException w:name="Grid Table 7 Colorful Accent 1" w:uiPriority="52"/>
-    <w:lsdException w:name="Grid Table 1 Light Accent 2" w:uiPriority="46"/>
-    <w:lsdException w:name="Grid Table 2 Accent 2" w:uiPriority="47"/>
-    <w:lsdException w:name="Grid Table 3 Accent 2" w:uiPriority="48"/>
-    <w:lsdException w:name="Grid Table 4 Accent 2" w:uiPriority="49"/>
-    <w:lsdException w:name="Grid Table 5 Dark Accent 2" w:uiPriority="50"/>
-    <w:lsdException w:name="Grid Table 6 Colorful Accent 2" w:uiPriority="51"/>
-    <w:lsdException w:name="Grid Table 7 Colorful Accent 2" w:uiPriority="52"/>
-    <w:lsdException w:name="Grid Table 1 Light Accent 3" w:uiPriority="46"/>
-    <w:lsdException w:name="Grid Table 2 Accent 3" w:uiPriority="47"/>
-    <w:lsdException w:name="Grid Table 3 Accent 3" w:uiPriority="48"/>
-    <w:lsdException w:name="Grid Table 4 Accent 3" w:uiPriority="49"/>
-    <w:lsdException w:name="Grid Table 5 Dark Accent 3" w:uiPriority="50"/>
-    <w:lsdException w:name="Grid Table 6 Colorful Accent 3" w:uiPriority="51"/>
-    <w:lsdException w:name="Grid Table 7 Colorful Accent 3" w:uiPriority="52"/>
-    <w:lsdException w:name="Grid Table 1 Light Accent 4" w:uiPriority="46"/>
-    <w:lsdException w:name="Grid Table 2 Accent 4" w:uiPriority="47"/>
-    <w:lsdException w:name="Grid Table 3 Accent 4" w:uiPriority="48"/>
-    <w:lsdException w:name="Grid Table 4 Accent 4" w:uiPriority="49"/>
-    <w:lsdException w:name="Grid Table 5 Dark Accent 4" w:uiPriority="50"/>
-    <w:lsdException w:name="Grid Table 6 Colorful Accent 4" w:uiPriority="51"/>
-    <w:lsdException w:name="Grid Table 7 Colorful Accent 4" w:uiPriority="52"/>
-    <w:lsdException w:name="Grid Table 1 Light Accent 5" w:uiPriority="46"/>
-    <w:lsdException w:name="Grid Table 2 Accent 5" w:uiPriority="47"/>
-    <w:lsdException w:name="Grid Table 3 Accent 5" w:uiPriority="48"/>
-    <w:lsdException w:name="Grid Table 4 Accent 5" w:uiPriority="49"/>
-    <w:lsdException w:name="Grid Table 5 Dark Accent 5" w:uiPriority="50"/>
-    <w:lsdException w:name="Grid Table 6 Colorful Accent 5" w:uiPriority="51"/>
-    <w:lsdException w:name="Grid Table 7 Colorful Accent 5" w:uiPriority="52"/>
-    <w:lsdException w:name="Grid Table 1 Light Accent 6" w:uiPriority="46"/>
-    <w:lsdException w:name="Grid Table 2 Accent 6" w:uiPriority="47"/>
-    <w:lsdException w:name="Grid Table 3 Accent 6" w:uiPriority="48"/>
-    <w:lsdException w:name="Grid Table 4 Accent 6" w:uiPriority="49"/>
-    <w:lsdException w:name="Grid Table 5 Dark Accent 6" w:uiPriority="50"/>
-    <w:lsdException w:name="Grid Table 6 Colorful Accent 6" w:uiPriority="51"/>
-    <w:lsdException w:name="Grid Table 7 Colorful Accent 6" w:uiPriority="52"/>
-    <w:lsdException w:name="List Table 1 Light" w:uiPriority="46"/>
-    <w:lsdException w:name="List Table 2" w:uiPriority="47"/>
-    <w:lsdException w:name="List Table 3" w:uiPriority="48"/>
-    <w:lsdException w:name="List Table 4" w:uiPriority="49"/>
-    <w:lsdException w:name="List Table 5 Dark" w:uiPriority="50"/>
-    <w:lsdException w:name="List Table 6 Colorful" w:uiPriority="51"/>
-    <w:lsdException w:name="List Table 7 Colorful" w:uiPriority="52"/>
-    <w:lsdException w:name="List Table 1 Light Accent 1" w:uiPriority="46"/>
-    <w:lsdException w:name="List Table 2 Accent 1" w:uiPriority="47"/>
-    <w:lsdException w:name="List Table 3 Accent 1" w:uiPriority="48"/>
-    <w:lsdException w:name="List Table 4 Accent 1" w:uiPriority="49"/>
-    <w:lsdException w:name="List Table 5 Dark Accent 1" w:uiPriority="50"/>
-    <w:lsdException w:name="List Table 6 Colorful Accent 1" w:uiPriority="51"/>
-    <w:lsdException w:name="List Table 7 Colorful Accent 1" w:uiPriority="52"/>
-    <w:lsdException w:name="List Table 1 Light Accent 2" w:uiPriority="46"/>
-    <w:lsdException w:name="List Table 2 Accent 2" w:uiPriority="47"/>
-    <w:lsdException w:name="List Table 3 Accent 2" w:uiPriority="48"/>
-    <w:lsdException w:name="List Table 4 Accent 2" w:uiPriority="49"/>
-    <w:lsdException w:name="List Table 5 Dark Accent 2" w:uiPriority="50"/>
-    <w:lsdException w:name="List Table 6 Colorful Accent 2" w:uiPriority="51"/>
-    <w:lsdException w:name="List Table 7 Colorful Accent 2" w:uiPriority="52"/>
-    <w:lsdException w:name="List Table 1 Light Accent 3" w:uiPriority="46"/>
-    <w:lsdException w:name="List Table 2 Accent 3" w:uiPriority="47"/>
-    <w:lsdException w:name="List Table 3 Accent 3" w:uiPriority="48"/>
-    <w:lsdException w:name="List Table 4 Accent 3" w:uiPriority="49"/>
-    <w:lsdException w:name="List Table 5 Dark Accent 3" w:uiPriority="50"/>
-    <w:lsdException w:name="List Table 6 Colorful Accent 3" w:uiPriority="51"/>
-    <w:lsdException w:name="List Table 7 Colorful Accent 3" w:uiPriority="52"/>
-    <w:lsdException w:name="List Table 1 Light Accent 4" w:uiPriority="46"/>
-    <w:lsdException w:name="List Table 2 Accent 4" w:uiPriority="47"/>
-    <w:lsdException w:name="List Table 3 Accent 4" w:uiPriority="48"/>
-    <w:lsdException w:name="List Table 4 Accent 4" w:uiPriority="49"/>
-    <w:lsdException w:name="List Table 5 Dark Accent 4" w:uiPriority="50"/>
-    <w:lsdException w:name="List Table 6 Colorful Accent 4" w:uiPriority="51"/>
-    <w:lsdException w:name="List Table 7 Colorful Accent 4" w:uiPriority="52"/>
-    <w:lsdException w:name="List Table 1 Light Accent 5" w:uiPriority="46"/>
-    <w:lsdException w:name="List Table 2 Accent 5" w:uiPriority="47"/>
-    <w:lsdException w:name="List Table 3 Accent 5" w:uiPriority="48"/>
-    <w:lsdException w:name="List Table 4 Accent 5" w:uiPriority="49"/>
-    <w:lsdException w:name="List Table 5 Dark Accent 5" w:uiPriority="50"/>
-    <w:lsdException w:name="List Table 6 Colorful Accent 5" w:uiPriority="51"/>
-    <w:lsdException w:name="List Table 7 Colorful Accent 5" w:uiPriority="52"/>
-    <w:lsdException w:name="List Table 1 Light Accent 6" w:uiPriority="46"/>
-    <w:lsdException w:name="List Table 2 Accent 6" w:uiPriority="47"/>
-    <w:lsdException w:name="List Table 3 Accent 6" w:uiPriority="48"/>
-    <w:lsdException w:name="List Table 4 Accent 6" w:uiPriority="49"/>
-    <w:lsdException w:name="List Table 5 Dark Accent 6" w:uiPriority="50"/>
-    <w:lsdException w:name="List Table 6 Colorful Accent 6" w:uiPriority="51"/>
-    <w:lsdException w:name="List Table 7 Colorful Accent 6" w:uiPriority="52"/>
-    <w:lsdException w:name="Mention" w:semiHidden="1" w:unhideWhenUsed="1"/>
-    <w:lsdException w:name="Smart Hyperlink" w:semiHidden="1" w:unhideWhenUsed="1"/>
-    <w:lsdException w:name="Hashtag" w:semiHidden="1" w:unhideWhenUsed="1"/>
-    <w:lsdException w:name="Unresolved Mention" w:semiHidden="1" w:unhideWhenUsed="1"/>
-    <w:lsdException w:name="Smart Link" w:semiHidden="1" w:unhideWhenUsed="1"/>
+  <w:latentStyles w:defLockedState="0" w:defUIPriority="99" w:defSemiHidden="1" w:defUnhideWhenUsed="1" w:defQFormat="0" w:count="267">
+    <w:lsdException w:name="Normal" w:semiHidden="0" w:uiPriority="0" w:unhideWhenUsed="0" w:qFormat="1"/>
+    <w:lsdException w:name="heading 1" w:semiHidden="0" w:uiPriority="9" w:unhideWhenUsed="0" w:qFormat="1"/>
+    <w:lsdException w:name="heading 2" w:uiPriority="9" w:qFormat="1"/>
+    <w:lsdException w:name="heading 3" w:uiPriority="9" w:qFormat="1"/>
+    <w:lsdException w:name="heading 4" w:uiPriority="9" w:qFormat="1"/>
+    <w:lsdException w:name="heading 5" w:uiPriority="9" w:qFormat="1"/>
+    <w:lsdException w:name="heading 6" w:uiPriority="9" w:qFormat="1"/>
+    <w:lsdException w:name="heading 7" w:uiPriority="9" w:qFormat="1"/>
+    <w:lsdException w:name="heading 8" w:uiPriority="9" w:qFormat="1"/>
+    <w:lsdException w:name="heading 9" w:uiPriority="9" w:qFormat="1"/>
+    <w:lsdException w:name="toc 1" w:uiPriority="39"/>
+    <w:lsdException w:name="toc 2" w:uiPriority="39"/>
+    <w:lsdException w:name="toc 3" w:uiPriority="39"/>
+    <w:lsdException w:name="toc 4" w:uiPriority="39"/>
+    <w:lsdException w:name="toc 5" w:uiPriority="39"/>
+    <w:lsdException w:name="toc 6" w:uiPriority="39"/>
+    <w:lsdException w:name="toc 7" w:uiPriority="39"/>
+    <w:lsdException w:name="toc 8" w:uiPriority="39"/>
+    <w:lsdException w:name="toc 9" w:uiPriority="39"/>
+    <w:lsdException w:name="caption" w:uiPriority="35" w:qFormat="1"/>
+    <w:lsdException w:name="Title" w:semiHidden="0" w:uiPriority="10" w:unhideWhenUsed="0" w:qFormat="1"/>
+    <w:lsdException w:name="Default Paragraph Font" w:uiPriority="1"/>
+    <w:lsdException w:name="Subtitle" w:semiHidden="0" w:uiPriority="11" w:unhideWhenUsed="0" w:qFormat="1"/>
+    <w:lsdException w:name="Strong" w:semiHidden="0" w:uiPriority="22" w:unhideWhenUsed="0" w:qFormat="1"/>
+    <w:lsdException w:name="Emphasis" w:semiHidden="0" w:uiPriority="20" w:unhideWhenUsed="0" w:qFormat="1"/>
+    <w:lsdException w:name="Table Grid" w:uiPriority="39"/>
+    <w:lsdException w:name="Placeholder Text" w:unhideWhenUsed="0"/>
+    <w:lsdException w:name="No Spacing" w:semiHidden="0" w:uiPriority="1" w:unhideWhenUsed="0" w:qFormat="1"/>
+    <w:lsdException w:name="Light Shading" w:semiHidden="0" w:uiPriority="60" w:unhideWhenUsed="0"/>
+    <w:lsdException w:name="Light List" w:semiHidden="0" w:uiPriority="61" w:unhideWhenUsed="0"/>
+    <w:lsdException w:name="Light Grid" w:semiHidden="0" w:uiPriority="62" w:unhideWhenUsed="0"/>
+    <w:lsdException w:name="Medium Shading 1" w:semiHidden="0" w:uiPriority="63" w:unhideWhenUsed="0"/>
+    <w:lsdException w:name="Medium Shading 2" w:semiHidden="0" w:uiPriority="64" w:unhideWhenUsed="0"/>
+    <w:lsdException w:name="Medium List 1" w:semiHidden="0" w:uiPriority="65" w:unhideWhenUsed="0"/>
+    <w:lsdException w:name="Medium List 2" w:semiHidden="0" w:uiPriority="66" w:unhideWhenUsed="0"/>
+    <w:lsdException w:name="Medium Grid 1" w:semiHidden="0" w:uiPriority="67" w:unhideWhenUsed="0"/>
+    <w:lsdException w:name="Medium Grid 2" w:semiHidden="0" w:uiPriority="68" w:unhideWhenUsed="0"/>
+    <w:lsdException w:name="Medium Grid 3" w:semiHidden="0" w:uiPriority="69" w:unhideWhenUsed="0"/>
+    <w:lsdException w:name="Dark List" w:semiHidden="0" w:uiPriority="70" w:unhideWhenUsed="0"/>
+    <w:lsdException w:name="Colorful Shading" w:semiHidden="0" w:uiPriority="71" w:unhideWhenUsed="0"/>
+    <w:lsdException w:name="Colorful List" w:semiHidden="0" w:uiPriority="72" w:unhideWhenUsed="0"/>
+    <w:lsdException w:name="Colorful Grid" w:semiHidden="0" w:uiPriority="73" w:unhideWhenUsed="0"/>
+    <w:lsdException w:name="Light Shading Accent 1" w:semiHidden="0" w:uiPriority="60" w:unhideWhenUsed="0"/>
+    <w:lsdException w:name="Light List Accent 1" w:semiHidden="0" w:uiPriority="61" w:unhideWhenUsed="0"/>
+    <w:lsdException w:name="Light Grid Accent 1" w:semiHidden="0" w:uiPriority="62" w:unhideWhenUsed="0"/>
+    <w:lsdException w:name="Medium Shading 1 Accent 1" w:semiHidden="0" w:uiPriority="63" w:unhideWhenUsed="0"/>
+    <w:lsdException w:name="Medium Shading 2 Accent 1" w:semiHidden="0" w:uiPriority="64" w:unhideWhenUsed="0"/>
+    <w:lsdException w:name="Medium List 1 Accent 1" w:semiHidden="0" w:uiPriority="65" w:unhideWhenUsed="0"/>
+    <w:lsdException w:name="Revision" w:unhideWhenUsed="0"/>
+    <w:lsdException w:name="List Paragraph" w:semiHidden="0" w:uiPriority="34" w:unhideWhenUsed="0" w:qFormat="1"/>
+    <w:lsdException w:name="Quote" w:semiHidden="0" w:uiPriority="29" w:unhideWhenUsed="0" w:qFormat="1"/>
+    <w:lsdException w:name="Intense Quote" w:semiHidden="0" w:uiPriority="30" w:unhideWhenUsed="0" w:qFormat="1"/>
+    <w:lsdException w:name="Medium List 2 Accent 1" w:semiHidden="0" w:uiPriority="66" w:unhideWhenUsed="0"/>
+    <w:lsdException w:name="Medium Grid 1 Accent 1" w:semiHidden="0" w:uiPriority="67" w:unhideWhenUsed="0"/>
+    <w:lsdException w:name="Medium Grid 2 Accent 1" w:semiHidden="0" w:uiPriority="68" w:unhideWhenUsed="0"/>
+    <w:lsdException w:name="Medium Grid 3 Accent 1" w:semiHidden="0" w:uiPriority="69" w:unhideWhenUsed="0"/>
+    <w:lsdException w:name="Dark List Accent 1" w:semiHidden="0" w:uiPriority="70" w:unhideWhenUsed="0"/>
+    <w:lsdException w:name="Colorful Shading Accent 1" w:semiHidden="0" w:uiPriority="71" w:unhideWhenUsed="0"/>
+    <w:lsdException w:name="Colorful List Accent 1" w:semiHidden="0" w:uiPriority="72" w:unhideWhenUsed="0"/>
+    <w:lsdException w:name="Colorful Grid Accent 1" w:semiHidden="0" w:uiPriority="73" w:unhideWhenUsed="0"/>
+    <w:lsdException w:name="Light Shading Accent 2" w:semiHidden="0" w:uiPriority="60" w:unhideWhenUsed="0"/>
+    <w:lsdException w:name="Light List Accent 2" w:semiHidden="0" w:uiPriority="61" w:unhideWhenUsed="0"/>
+    <w:lsdException w:name="Light Grid Accent 2" w:semiHidden="0" w:uiPriority="62" w:unhideWhenUsed="0"/>
+    <w:lsdException w:name="Medium Shading 1 Accent 2" w:semiHidden="0" w:uiPriority="63" w:unhideWhenUsed="0"/>
+    <w:lsdException w:name="Medium Shading 2 Accent 2" w:semiHidden="0" w:uiPriority="64" w:unhideWhenUsed="0"/>
+    <w:lsdException w:name="Medium List 1 Accent 2" w:semiHidden="0" w:uiPriority="65" w:unhideWhenUsed="0"/>
+    <w:lsdException w:name="Medium List 2 Accent 2" w:semiHidden="0" w:uiPriority="66" w:unhideWhenUsed="0"/>
+    <w:lsdException w:name="Medium Grid 1 Accent 2" w:semiHidden="0" w:uiPriority="67" w:unhideWhenUsed="0"/>
+    <w:lsdException w:name="Medium Grid 2 Accent 2" w:semiHidden="0" w:uiPriority="68" w:unhideWhenUsed="0"/>
+    <w:lsdException w:name="Medium Grid 3 Accent 2" w:semiHidden="0" w:uiPriority="69" w:unhideWhenUsed="0"/>
+    <w:lsdException w:name="Dark List Accent 2" w:semiHidden="0" w:uiPriority="70" w:unhideWhenUsed="0"/>
+    <w:lsdException w:name="Colorful Shading Accent 2" w:semiHidden="0" w:uiPriority="71" w:unhideWhenUsed="0"/>
+    <w:lsdException w:name="Colorful List Accent 2" w:semiHidden="0" w:uiPriority="72" w:unhideWhenUsed="0"/>
+    <w:lsdException w:name="Colorful Grid Accent 2" w:semiHidden="0" w:uiPriority="73" w:unhideWhenUsed="0"/>
+    <w:lsdException w:name="Light Shading Accent 3" w:semiHidden="0" w:uiPriority="60" w:unhideWhenUsed="0"/>
+    <w:lsdException w:name="Light List Accent 3" w:semiHidden="0" w:uiPriority="61" w:unhideWhenUsed="0"/>
+    <w:lsdException w:name="Light Grid Accent 3" w:semiHidden="0" w:uiPriority="62" w:unhideWhenUsed="0"/>
+    <w:lsdException w:name="Medium Shading 1 Accent 3" w:semiHidden="0" w:uiPriority="63" w:unhideWhenUsed="0"/>
+    <w:lsdException w:name="Medium Shading 2 Accent 3" w:semiHidden="0" w:uiPriority="64" w:unhideWhenUsed="0"/>
+    <w:lsdException w:name="Medium List 1 Accent 3" w:semiHidden="0" w:uiPriority="65" w:unhideWhenUsed="0"/>
+    <w:lsdException w:name="Medium List 2 Accent 3" w:semiHidden="0" w:uiPriority="66" w:unhideWhenUsed="0"/>
+    <w:lsdException w:name="Medium Grid 1 Accent 3" w:semiHidden="0" w:uiPriority="67" w:unhideWhenUsed="0"/>
+    <w:lsdException w:name="Medium Grid 2 Accent 3" w:semiHidden="0" w:uiPriority="68" w:unhideWhenUsed="0"/>
+    <w:lsdException w:name="Medium Grid 3 Accent 3" w:semiHidden="0" w:uiPriority="69" w:unhideWhenUsed="0"/>
+    <w:lsdException w:name="Dark List Accent 3" w:semiHidden="0" w:uiPriority="70" w:unhideWhenUsed="0"/>
+    <w:lsdException w:name="Colorful Shading Accent 3" w:semiHidden="0" w:uiPriority="71" w:unhideWhenUsed="0"/>
+    <w:lsdException w:name="Colorful List Accent 3" w:semiHidden="0" w:uiPriority="72" w:unhideWhenUsed="0"/>
+    <w:lsdException w:name="Colorful Grid Accent 3" w:semiHidden="0" w:uiPriority="73" w:unhideWhenUsed="0"/>
+    <w:lsdException w:name="Light Shading Accent 4" w:semiHidden="0" w:uiPriority="60" w:unhideWhenUsed="0"/>
+    <w:lsdException w:name="Light List Accent 4" w:semiHidden="0" w:uiPriority="61" w:unhideWhenUsed="0"/>
+    <w:lsdException w:name="Light Grid Accent 4" w:semiHidden="0" w:uiPriority="62" w:unhideWhenUsed="0"/>
+    <w:lsdException w:name="Medium Shading 1 Accent 4" w:semiHidden="0" w:uiPriority="63" w:unhideWhenUsed="0"/>
+    <w:lsdException w:name="Medium Shading 2 Accent 4" w:semiHidden="0" w:uiPriority="64" w:unhideWhenUsed="0"/>
+    <w:lsdException w:name="Medium List 1 Accent 4" w:semiHidden="0" w:uiPriority="65" w:unhideWhenUsed="0"/>
+    <w:lsdException w:name="Medium List 2 Accent 4" w:semiHidden="0" w:uiPriority="66" w:unhideWhenUsed="0"/>
+    <w:lsdException w:name="Medium Grid 1 Accent 4" w:semiHidden="0" w:uiPriority="67" w:unhideWhenUsed="0"/>
+    <w:lsdException w:name="Medium Grid 2 Accent 4" w:semiHidden="0" w:uiPriority="68" w:unhideWhenUsed="0"/>
+    <w:lsdException w:name="Medium Grid 3 Accent 4" w:semiHidden="0" w:uiPriority="69" w:unhideWhenUsed="0"/>
+    <w:lsdException w:name="Dark List Accent 4" w:semiHidden="0" w:uiPriority="70" w:unhideWhenUsed="0"/>
+    <w:lsdException w:name="Colorful Shading Accent 4" w:semiHidden="0" w:uiPriority="71" w:unhideWhenUsed="0"/>
+    <w:lsdException w:name="Colorful List Accent 4" w:semiHidden="0" w:uiPriority="72" w:unhideWhenUsed="0"/>
+    <w:lsdException w:name="Colorful Grid Accent 4" w:semiHidden="0" w:uiPriority="73" w:unhideWhenUsed="0"/>
+    <w:lsdException w:name="Light Shading Accent 5" w:semiHidden="0" w:uiPriority="60" w:unhideWhenUsed="0"/>
+    <w:lsdException w:name="Light List Accent 5" w:semiHidden="0" w:uiPriority="61" w:unhideWhenUsed="0"/>
+    <w:lsdException w:name="Light Grid Accent 5" w:semiHidden="0" w:uiPriority="62" w:unhideWhenUsed="0"/>
+    <w:lsdException w:name="Medium Shading 1 Accent 5" w:semiHidden="0" w:uiPriority="63" w:unhideWhenUsed="0"/>
+    <w:lsdException w:name="Medium Shading 2 Accent 5" w:semiHidden="0" w:uiPriority="64" w:unhideWhenUsed="0"/>
+    <w:lsdException w:name="Medium List 1 Accent 5" w:semiHidden="0" w:uiPriority="65" w:unhideWhenUsed="0"/>
+    <w:lsdException w:name="Medium List 2 Accent 5" w:semiHidden="0" w:uiPriority="66" w:unhideWhenUsed="0"/>
+    <w:lsdException w:name="Medium Grid 1 Accent 5" w:semiHidden="0" w:uiPriority="67" w:unhideWhenUsed="0"/>
+    <w:lsdException w:name="Medium Grid 2 Accent 5" w:semiHidden="0" w:uiPriority="68" w:unhideWhenUsed="0"/>
+    <w:lsdException w:name="Medium Grid 3 Accent 5" w:semiHidden="0" w:uiPriority="69" w:unhideWhenUsed="0"/>
+    <w:lsdException w:name="Dark List Accent 5" w:semiHidden="0" w:uiPriority="70" w:unhideWhenUsed="0"/>
+    <w:lsdException w:name="Colorful Shading Accent 5" w:semiHidden="0" w:uiPriority="71" w:unhideWhenUsed="0"/>
+    <w:lsdException w:name="Colorful List Accent 5" w:semiHidden="0" w:uiPriority="72" w:unhideWhenUsed="0"/>
+    <w:lsdException w:name="Colorful Grid Accent 5" w:semiHidden="0" w:uiPriority="73" w:unhideWhenUsed="0"/>
+    <w:lsdException w:name="Light Shading Accent 6" w:semiHidden="0" w:uiPriority="60" w:unhideWhenUsed="0"/>
+    <w:lsdException w:name="Light List Accent 6" w:semiHidden="0" w:uiPriority="61" w:unhideWhenUsed="0"/>
+    <w:lsdException w:name="Light Grid Accent 6" w:semiHidden="0" w:uiPriority="62" w:unhideWhenUsed="0"/>
+    <w:lsdException w:name="Medium Shading 1 Accent 6" w:semiHidden="0" w:uiPriority="63" w:unhideWhenUsed="0"/>
+    <w:lsdException w:name="Medium Shading 2 Accent 6" w:semiHidden="0" w:uiPriority="64" w:unhideWhenUsed="0"/>
+    <w:lsdException w:name="Medium List 1 Accent 6" w:semiHidden="0" w:uiPriority="65" w:unhideWhenUsed="0"/>
+    <w:lsdException w:name="Medium List 2 Accent 6" w:semiHidden="0" w:uiPriority="66" w:unhideWhenUsed="0"/>
+    <w:lsdException w:name="Medium Grid 1 Accent 6" w:semiHidden="0" w:uiPriority="67" w:unhideWhenUsed="0"/>
+    <w:lsdException w:name="Medium Grid 2 Accent 6" w:semiHidden="0" w:uiPriority="68" w:unhideWhenUsed="0"/>
+    <w:lsdException w:name="Medium Grid 3 Accent 6" w:semiHidden="0" w:uiPriority="69" w:unhideWhenUsed="0"/>
+    <w:lsdException w:name="Dark List Accent 6" w:semiHidden="0" w:uiPriority="70" w:unhideWhenUsed="0"/>
+    <w:lsdException w:name="Colorful Shading Accent 6" w:semiHidden="0" w:uiPriority="71" w:unhideWhenUsed="0"/>
+    <w:lsdException w:name="Colorful List Accent 6" w:semiHidden="0" w:uiPriority="72" w:unhideWhenUsed="0"/>
+    <w:lsdException w:name="Colorful Grid Accent 6" w:semiHidden="0" w:uiPriority="73" w:unhideWhenUsed="0"/>
+    <w:lsdException w:name="Subtle Emphasis" w:semiHidden="0" w:uiPriority="19" w:unhideWhenUsed="0" w:qFormat="1"/>
+    <w:lsdException w:name="Intense Emphasis" w:semiHidden="0" w:uiPriority="21" w:unhideWhenUsed="0" w:qFormat="1"/>
+    <w:lsdException w:name="Subtle Reference" w:semiHidden="0" w:uiPriority="31" w:unhideWhenUsed="0" w:qFormat="1"/>
+    <w:lsdException w:name="Intense Reference" w:semiHidden="0" w:uiPriority="32" w:unhideWhenUsed="0" w:qFormat="1"/>
+    <w:lsdException w:name="Book Title" w:semiHidden="0" w:uiPriority="33" w:unhideWhenUsed="0" w:qFormat="1"/>
+    <w:lsdException w:name="Bibliography" w:uiPriority="37"/>
+    <w:lsdException w:name="TOC Heading" w:uiPriority="39" w:qFormat="1"/>
+  </w:latentStyles>
+  <w:style w:type="paragraph" w:default="1" w:styleId="Normal">
+    <w:name w:val="Normal"/>
+    <w:qFormat/>
+    <w:rsid w:val="00445B7A"/>
+    <w:pPr>
+      <w:spacing w:line="480" w:lineRule="auto"/>
+      <w:ind w:firstLine="284"/>
+    </w:pPr>
+    <w:rPr>
+      <w:rFonts w:ascii="Times New Roman" w:eastAsiaTheme="minorEastAsia" w:hAnsi="Times New Roman" w:cs="Times New Roman"/>
+    </w:rPr>
+  </w:style>
+  <w:style w:type="paragraph" w:styleId="Heading1">
+    <w:name w:val="heading 1"/>
+    <w:basedOn w:val="Normal"/>
+    <w:next w:val="Normal"/>
+    <w:link w:val="Heading1Char"/>
+    <w:uiPriority w:val="9"/>
+    <w:qFormat/>
+    <w:rsid w:val="007C2A70"/>
+    <w:pPr>
+      <w:ind w:firstLine="0"/>
+      <w:outlineLvl w:val="0"/>
+    </w:pPr>
+    <w:rPr>
+      <w:b/>
+      <w:i/>
+    </w:rPr>
+  </w:style>
+  <w:style w:type="paragraph" w:styleId="Heading2">
+    <w:name w:val="heading 2"/>
+    <w:basedOn w:val="Normal"/>
+    <w:next w:val="Normal"/>
+    <w:link w:val="Heading2Char"/>
+    <w:uiPriority w:val="9"/>
+    <w:unhideWhenUsed/>
+    <w:qFormat/>
+    <w:rsid w:val="007C2A70"/>
+    <w:pPr>
+      <w:ind w:firstLine="0"/>
+      <w:outlineLvl w:val="1"/>
+    </w:pPr>
+    <w:rPr>
+      <w:i/>
+    </w:rPr>
+  </w:style>
+  <w:style w:type="character" w:default="1" w:styleId="DefaultParagraphFont">
+    <w:name w:val="Default Paragraph Font"/>
+    <w:uiPriority w:val="1"/>
+    <w:semiHidden/>
+    <w:unhideWhenUsed/>
+  </w:style>
+  <w:style w:type="table" w:default="1" w:styleId="TableNormal">
+    <w:name w:val="Normal Table"/>
+    <w:uiPriority w:val="99"/>
+    <w:semiHidden/>
+    <w:unhideWhenUsed/>
+    <w:tblPr>
+      <w:tblInd w:w="0" w:type="dxa"/>
+      <w:tblCellMar>
+        <w:top w:w="0" w:type="dxa"/>
+        <w:left w:w="108" w:type="dxa"/>
+        <w:bottom w:w="0" w:type="dxa"/>
+        <w:right w:w="108" w:type="dxa"/>
+      </w:tblCellMar>
+    </w:tblPr>
+  </w:style>
+  <w:style w:type="numbering" w:default="1" w:styleId="NoList">
+    <w:name w:val="No List"/>
+    <w:uiPriority w:val="99"/>
+    <w:semiHidden/>
+    <w:unhideWhenUsed/>
+  </w:style>
+  <w:style w:type="paragraph" w:customStyle="1" w:styleId="EndNoteBibliographyTitle">
+    <w:name w:val="EndNote Bibliography Title"/>
+    <w:basedOn w:val="Normal"/>
+    <w:link w:val="EndNoteBibliographyTitleChar"/>
+    <w:rsid w:val="00235153"/>
+    <w:pPr>
+      <w:jc w:val="center"/>
+    </w:pPr>
+    <w:rPr>
+      <w:rFonts w:ascii="Calibri" w:hAnsi="Calibri" w:cs="Calibri"/>
+      <w:lang w:val="en-US"/>
+    </w:rPr>
+  </w:style>
+  <w:style w:type="character" w:customStyle="1" w:styleId="EndNoteBibliographyTitleChar">
+    <w:name w:val="EndNote Bibliography Title Char"/>
+    <w:basedOn w:val="DefaultParagraphFont"/>
+    <w:link w:val="EndNoteBibliographyTitle"/>
+    <w:rsid w:val="00235153"/>
+    <w:rPr>
+      <w:rFonts w:ascii="Calibri" w:eastAsiaTheme="minorEastAsia" w:hAnsi="Calibri" w:cs="Calibri"/>
+      <w:lang w:val="en-US"/>
+    </w:rPr>
+  </w:style>
+  <w:style w:type="paragraph" w:customStyle="1" w:styleId="EndNoteBibliography">
+    <w:name w:val="EndNote Bibliography"/>
+    <w:basedOn w:val="Normal"/>
+    <w:link w:val="EndNoteBibliographyChar"/>
+    <w:rsid w:val="00235153"/>
+    <w:rPr>
+      <w:rFonts w:ascii="Calibri" w:hAnsi="Calibri" w:cs="Calibri"/>
+      <w:lang w:val="en-US"/>
+    </w:rPr>
+  </w:style>
+  <w:style w:type="character" w:customStyle="1" w:styleId="EndNoteBibliographyChar">
+    <w:name w:val="EndNote Bibliography Char"/>
+    <w:basedOn w:val="DefaultParagraphFont"/>
+    <w:link w:val="EndNoteBibliography"/>
+    <w:rsid w:val="00235153"/>
+    <w:rPr>
+      <w:rFonts w:ascii="Calibri" w:eastAsiaTheme="minorEastAsia" w:hAnsi="Calibri" w:cs="Calibri"/>
+      <w:lang w:val="en-US"/>
+    </w:rPr>
+  </w:style>
+  <w:style w:type="character" w:styleId="CommentReference">
+    <w:name w:val="annotation reference"/>
+    <w:basedOn w:val="DefaultParagraphFont"/>
+    <w:uiPriority w:val="99"/>
+    <w:semiHidden/>
+    <w:unhideWhenUsed/>
+    <w:rsid w:val="006C62C9"/>
+    <w:rPr>
+      <w:sz w:val="16"/>
+      <w:szCs w:val="16"/>
+    </w:rPr>
+  </w:style>
+  <w:style w:type="paragraph" w:styleId="CommentText">
+    <w:name w:val="annotation text"/>
+    <w:basedOn w:val="Normal"/>
+    <w:link w:val="CommentTextChar"/>
+    <w:uiPriority w:val="99"/>
+    <w:unhideWhenUsed/>
+    <w:rsid w:val="006C62C9"/>
+    <w:rPr>
+      <w:sz w:val="20"/>
+      <w:szCs w:val="20"/>
+    </w:rPr>
+  </w:style>
+  <w:style w:type="character" w:customStyle="1" w:styleId="CommentTextChar">
+    <w:name w:val="Comment Text Char"/>
+    <w:basedOn w:val="DefaultParagraphFont"/>
+    <w:link w:val="CommentText"/>
+    <w:uiPriority w:val="99"/>
+    <w:rsid w:val="006C62C9"/>
+    <w:rPr>
+      <w:rFonts w:eastAsiaTheme="minorEastAsia"/>
+      <w:sz w:val="20"/>
+      <w:szCs w:val="20"/>
+    </w:rPr>
+  </w:style>
+  <w:style w:type="paragraph" w:styleId="CommentSubject">
+    <w:name w:val="annotation subject"/>
+    <w:basedOn w:val="CommentText"/>
+    <w:next w:val="CommentText"/>
+    <w:link w:val="CommentSubjectChar"/>
+    <w:uiPriority w:val="99"/>
+    <w:semiHidden/>
+    <w:unhideWhenUsed/>
+    <w:rsid w:val="006C62C9"/>
+    <w:rPr>
+      <w:b/>
+      <w:bCs/>
+    </w:rPr>
+  </w:style>
+  <w:style w:type="character" w:customStyle="1" w:styleId="CommentSubjectChar">
+    <w:name w:val="Comment Subject Char"/>
+    <w:basedOn w:val="CommentTextChar"/>
+    <w:link w:val="CommentSubject"/>
+    <w:uiPriority w:val="99"/>
+    <w:semiHidden/>
+    <w:rsid w:val="006C62C9"/>
+    <w:rPr>
+      <w:rFonts w:eastAsiaTheme="minorEastAsia"/>
+      <w:b/>
+      <w:bCs/>
+      <w:sz w:val="20"/>
+      <w:szCs w:val="20"/>
+    </w:rPr>
+  </w:style>
+  <w:style w:type="paragraph" w:styleId="BalloonText">
+    <w:name w:val="Balloon Text"/>
+    <w:basedOn w:val="Normal"/>
+    <w:link w:val="BalloonTextChar"/>
+    <w:uiPriority w:val="99"/>
+    <w:semiHidden/>
+    <w:unhideWhenUsed/>
+    <w:rsid w:val="006C62C9"/>
+    <w:rPr>
+      <w:sz w:val="18"/>
+      <w:szCs w:val="18"/>
+    </w:rPr>
+  </w:style>
+  <w:style w:type="character" w:customStyle="1" w:styleId="BalloonTextChar">
+    <w:name w:val="Balloon Text Char"/>
+    <w:basedOn w:val="DefaultParagraphFont"/>
+    <w:link w:val="BalloonText"/>
+    <w:uiPriority w:val="99"/>
+    <w:semiHidden/>
+    <w:rsid w:val="006C62C9"/>
+    <w:rPr>
+      <w:rFonts w:ascii="Times New Roman" w:eastAsiaTheme="minorEastAsia" w:hAnsi="Times New Roman" w:cs="Times New Roman"/>
+      <w:sz w:val="18"/>
+      <w:szCs w:val="18"/>
+    </w:rPr>
+  </w:style>
+  <w:style w:type="paragraph" w:styleId="NoSpacing">
+    <w:name w:val="No Spacing"/>
+    <w:uiPriority w:val="1"/>
+    <w:qFormat/>
+    <w:rsid w:val="000E7D60"/>
+    <w:rPr>
+      <w:rFonts w:ascii="Times New Roman" w:hAnsi="Times New Roman"/>
+      <w:sz w:val="23"/>
+      <w:szCs w:val="23"/>
+    </w:rPr>
+  </w:style>
+  <w:style w:type="paragraph" w:styleId="Header">
+    <w:name w:val="header"/>
+    <w:basedOn w:val="Normal"/>
+    <w:link w:val="HeaderChar"/>
+    <w:uiPriority w:val="99"/>
+    <w:unhideWhenUsed/>
+    <w:rsid w:val="000E7D60"/>
+    <w:pPr>
+      <w:tabs>
+        <w:tab w:val="center" w:pos="4513"/>
+        <w:tab w:val="right" w:pos="9026"/>
+      </w:tabs>
+      <w:ind w:firstLine="567"/>
+    </w:pPr>
+    <w:rPr>
+      <w:rFonts w:eastAsiaTheme="minorHAnsi"/>
+      <w:sz w:val="23"/>
+      <w:szCs w:val="23"/>
+    </w:rPr>
+  </w:style>
+  <w:style w:type="character" w:customStyle="1" w:styleId="HeaderChar">
+    <w:name w:val="Header Char"/>
+    <w:basedOn w:val="DefaultParagraphFont"/>
+    <w:link w:val="Header"/>
+    <w:uiPriority w:val="99"/>
+    <w:rsid w:val="000E7D60"/>
+    <w:rPr>
+      <w:rFonts w:ascii="Times New Roman" w:hAnsi="Times New Roman"/>
+      <w:sz w:val="23"/>
+      <w:szCs w:val="23"/>
+    </w:rPr>
+  </w:style>
+  <w:style w:type="paragraph" w:styleId="Footer">
+    <w:name w:val="footer"/>
+    <w:basedOn w:val="Normal"/>
+    <w:link w:val="FooterChar"/>
+    <w:uiPriority w:val="99"/>
+    <w:unhideWhenUsed/>
+    <w:rsid w:val="000E7D60"/>
+    <w:pPr>
+      <w:tabs>
+        <w:tab w:val="center" w:pos="4513"/>
+        <w:tab w:val="right" w:pos="9026"/>
+      </w:tabs>
+      <w:ind w:firstLine="567"/>
+    </w:pPr>
+    <w:rPr>
+      <w:rFonts w:eastAsiaTheme="minorHAnsi"/>
+      <w:sz w:val="23"/>
+      <w:szCs w:val="23"/>
+    </w:rPr>
+  </w:style>
+  <w:style w:type="character" w:customStyle="1" w:styleId="FooterChar">
+    <w:name w:val="Footer Char"/>
+    <w:basedOn w:val="DefaultParagraphFont"/>
+    <w:link w:val="Footer"/>
+    <w:uiPriority w:val="99"/>
+    <w:rsid w:val="000E7D60"/>
+    <w:rPr>
+      <w:rFonts w:ascii="Times New Roman" w:hAnsi="Times New Roman"/>
+      <w:sz w:val="23"/>
+      <w:szCs w:val="23"/>
+    </w:rPr>
+  </w:style>
+  <w:style w:type="character" w:styleId="PageNumber">
+    <w:name w:val="page number"/>
+    <w:basedOn w:val="DefaultParagraphFont"/>
+    <w:uiPriority w:val="99"/>
+    <w:semiHidden/>
+    <w:unhideWhenUsed/>
+    <w:rsid w:val="00670977"/>
+  </w:style>
+  <w:style w:type="character" w:styleId="LineNumber">
+    <w:name w:val="line number"/>
+    <w:basedOn w:val="DefaultParagraphFont"/>
+    <w:uiPriority w:val="99"/>
+    <w:semiHidden/>
+    <w:unhideWhenUsed/>
+    <w:rsid w:val="00670977"/>
+  </w:style>
+  <w:style w:type="character" w:styleId="Hyperlink">
+    <w:name w:val="Hyperlink"/>
+    <w:basedOn w:val="DefaultParagraphFont"/>
+    <w:uiPriority w:val="99"/>
+    <w:unhideWhenUsed/>
+    <w:rsid w:val="009F5E83"/>
+    <w:rPr>
+      <w:color w:val="0563C1" w:themeColor="hyperlink"/>
+      <w:u w:val="single"/>
+    </w:rPr>
+  </w:style>
+  <w:style w:type="character" w:customStyle="1" w:styleId="UnresolvedMention1">
+    <w:name w:val="Unresolved Mention1"/>
+    <w:basedOn w:val="DefaultParagraphFont"/>
+    <w:uiPriority w:val="99"/>
+    <w:semiHidden/>
+    <w:unhideWhenUsed/>
+    <w:rsid w:val="009F5E83"/>
+    <w:rPr>
+      <w:color w:val="605E5C"/>
+      <w:shd w:val="clear" w:color="auto" w:fill="E1DFDD"/>
+    </w:rPr>
+  </w:style>
+  <w:style w:type="table" w:styleId="TableGrid">
+    <w:name w:val="Table Grid"/>
+    <w:basedOn w:val="TableNormal"/>
+    <w:uiPriority w:val="39"/>
+    <w:rsid w:val="00680E35"/>
+    <w:rPr>
+      <w:sz w:val="22"/>
+      <w:szCs w:val="22"/>
+      <w:lang w:val="en-US"/>
+    </w:rPr>
+    <w:tblPr>
+      <w:tblInd w:w="0" w:type="nil"/>
+      <w:tblBorders>
+        <w:top w:val="single" w:sz="4" w:space="0" w:color="auto"/>
+        <w:left w:val="single" w:sz="4" w:space="0" w:color="auto"/>
+        <w:bottom w:val="single" w:sz="4" w:space="0" w:color="auto"/>
+        <w:right w:val="single" w:sz="4" w:space="0" w:color="auto"/>
+        <w:insideH w:val="single" w:sz="4" w:space="0" w:color="auto"/>
+        <w:insideV w:val="single" w:sz="4" w:space="0" w:color="auto"/>
+      </w:tblBorders>
+    </w:tblPr>
+  </w:style>
+  <w:style w:type="paragraph" w:styleId="ListParagraph">
+    <w:name w:val="List Paragraph"/>
+    <w:basedOn w:val="Normal"/>
+    <w:uiPriority w:val="34"/>
+    <w:qFormat/>
+    <w:rsid w:val="00680E35"/>
+    <w:pPr>
+      <w:spacing w:after="200" w:line="276" w:lineRule="auto"/>
+      <w:ind w:left="720"/>
+      <w:contextualSpacing/>
+    </w:pPr>
+    <w:rPr>
+      <w:rFonts w:eastAsiaTheme="minorHAnsi"/>
+      <w:sz w:val="22"/>
+      <w:szCs w:val="22"/>
+    </w:rPr>
+  </w:style>
+  <w:style w:type="character" w:styleId="FollowedHyperlink">
+    <w:name w:val="FollowedHyperlink"/>
+    <w:basedOn w:val="DefaultParagraphFont"/>
+    <w:uiPriority w:val="99"/>
+    <w:semiHidden/>
+    <w:unhideWhenUsed/>
+    <w:rsid w:val="00BD41DE"/>
+    <w:rPr>
+      <w:color w:val="954F72" w:themeColor="followedHyperlink"/>
+      <w:u w:val="single"/>
+    </w:rPr>
+  </w:style>
+  <w:style w:type="paragraph" w:styleId="Revision">
+    <w:name w:val="Revision"/>
+    <w:hidden/>
+    <w:uiPriority w:val="99"/>
+    <w:semiHidden/>
+    <w:rsid w:val="00AD784D"/>
+    <w:rPr>
+      <w:rFonts w:eastAsiaTheme="minorEastAsia"/>
+    </w:rPr>
+  </w:style>
+  <w:style w:type="character" w:customStyle="1" w:styleId="Heading1Char">
+    <w:name w:val="Heading 1 Char"/>
+    <w:basedOn w:val="DefaultParagraphFont"/>
+    <w:link w:val="Heading1"/>
+    <w:uiPriority w:val="9"/>
+    <w:rsid w:val="007C2A70"/>
+    <w:rPr>
+      <w:rFonts w:ascii="Times New Roman" w:eastAsiaTheme="minorEastAsia" w:hAnsi="Times New Roman" w:cs="Times New Roman"/>
+      <w:b/>
+      <w:i/>
+    </w:rPr>
+  </w:style>
+  <w:style w:type="character" w:customStyle="1" w:styleId="Heading2Char">
+    <w:name w:val="Heading 2 Char"/>
+    <w:basedOn w:val="DefaultParagraphFont"/>
+    <w:link w:val="Heading2"/>
+    <w:uiPriority w:val="9"/>
+    <w:rsid w:val="007C2A70"/>
+    <w:rPr>
+      <w:rFonts w:ascii="Times New Roman" w:eastAsiaTheme="minorEastAsia" w:hAnsi="Times New Roman" w:cs="Times New Roman"/>
+      <w:i/>
+    </w:rPr>
+  </w:style>
+</w:styles>
+</file>
+
+<file path=word/stylesWithEffects.xml><?xml version="1.0" encoding="utf-8"?>
+<w:styles xmlns:wpc="http://schemas.microsoft.com/office/word/2010/wordprocessingCanvas" xmlns:mc="http://schemas.openxmlformats.org/markup-compatibility/2006" xmlns:o="urn:schemas-microsoft-com:office:office" xmlns:r="http://schemas.openxmlformats.org/officeDocument/2006/relationships" xmlns:m="http://schemas.openxmlformats.org/officeDocument/2006/math" xmlns:v="urn:schemas-microsoft-com:vml" xmlns:wp14="http://schemas.microsoft.com/office/word/2010/wordprocessingDrawing" xmlns:wp="http://schemas.openxmlformats.org/drawingml/2006/wordprocessingDrawing" xmlns:w10="urn:schemas-microsoft-com:office:word" xmlns:w="http://schemas.openxmlformats.org/wordprocessingml/2006/main" xmlns:w14="http://schemas.microsoft.com/office/word/2010/wordml" xmlns:wpg="http://schemas.microsoft.com/office/word/2010/wordprocessingGroup" xmlns:wpi="http://schemas.microsoft.com/office/word/2010/wordprocessingInk" xmlns:wne="http://schemas.microsoft.com/office/word/2006/wordml" xmlns:wps="http://schemas.microsoft.com/office/word/2010/wordprocessingShape" mc:Ignorable="w14 wp14">
+  <w:docDefaults>
+    <w:rPrDefault>
+      <w:rPr>
+        <w:rFonts w:asciiTheme="minorHAnsi" w:eastAsiaTheme="minorHAnsi" w:hAnsiTheme="minorHAnsi" w:cstheme="minorBidi"/>
+        <w:sz w:val="24"/>
+        <w:szCs w:val="24"/>
+        <w:lang w:val="en-GB" w:eastAsia="en-US" w:bidi="ar-SA"/>
+      </w:rPr>
+    </w:rPrDefault>
+    <w:pPrDefault/>
+  </w:docDefaults>
+  <w:latentStyles w:defLockedState="0" w:defUIPriority="99" w:defSemiHidden="1" w:defUnhideWhenUsed="1" w:defQFormat="0" w:count="267">
+    <w:lsdException w:name="Normal" w:semiHidden="0" w:uiPriority="0" w:unhideWhenUsed="0" w:qFormat="1"/>
+    <w:lsdException w:name="heading 1" w:semiHidden="0" w:uiPriority="9" w:unhideWhenUsed="0" w:qFormat="1"/>
+    <w:lsdException w:name="heading 2" w:uiPriority="9" w:qFormat="1"/>
+    <w:lsdException w:name="heading 3" w:uiPriority="9" w:qFormat="1"/>
+    <w:lsdException w:name="heading 4" w:uiPriority="9" w:qFormat="1"/>
+    <w:lsdException w:name="heading 5" w:uiPriority="9" w:qFormat="1"/>
+    <w:lsdException w:name="heading 6" w:uiPriority="9" w:qFormat="1"/>
+    <w:lsdException w:name="heading 7" w:uiPriority="9" w:qFormat="1"/>
+    <w:lsdException w:name="heading 8" w:uiPriority="9" w:qFormat="1"/>
+    <w:lsdException w:name="heading 9" w:uiPriority="9" w:qFormat="1"/>
+    <w:lsdException w:name="toc 1" w:uiPriority="39"/>
+    <w:lsdException w:name="toc 2" w:uiPriority="39"/>
+    <w:lsdException w:name="toc 3" w:uiPriority="39"/>
+    <w:lsdException w:name="toc 4" w:uiPriority="39"/>
+    <w:lsdException w:name="toc 5" w:uiPriority="39"/>
+    <w:lsdException w:name="toc 6" w:uiPriority="39"/>
+    <w:lsdException w:name="toc 7" w:uiPriority="39"/>
+    <w:lsdException w:name="toc 8" w:uiPriority="39"/>
+    <w:lsdException w:name="toc 9" w:uiPriority="39"/>
+    <w:lsdException w:name="caption" w:uiPriority="35" w:qFormat="1"/>
+    <w:lsdException w:name="Title" w:semiHidden="0" w:uiPriority="10" w:unhideWhenUsed="0" w:qFormat="1"/>
+    <w:lsdException w:name="Default Paragraph Font" w:uiPriority="1"/>
+    <w:lsdException w:name="Subtitle" w:semiHidden="0" w:uiPriority="11" w:unhideWhenUsed="0" w:qFormat="1"/>
+    <w:lsdException w:name="Strong" w:semiHidden="0" w:uiPriority="22" w:unhideWhenUsed="0" w:qFormat="1"/>
+    <w:lsdException w:name="Emphasis" w:semiHidden="0" w:uiPriority="20" w:unhideWhenUsed="0" w:qFormat="1"/>
+    <w:lsdException w:name="Table Grid" w:uiPriority="39"/>
+    <w:lsdException w:name="Placeholder Text" w:unhideWhenUsed="0"/>
+    <w:lsdException w:name="No Spacing" w:semiHidden="0" w:uiPriority="1" w:unhideWhenUsed="0" w:qFormat="1"/>
+    <w:lsdException w:name="Light Shading" w:semiHidden="0" w:uiPriority="60" w:unhideWhenUsed="0"/>
+    <w:lsdException w:name="Light List" w:semiHidden="0" w:uiPriority="61" w:unhideWhenUsed="0"/>
+    <w:lsdException w:name="Light Grid" w:semiHidden="0" w:uiPriority="62" w:unhideWhenUsed="0"/>
+    <w:lsdException w:name="Medium Shading 1" w:semiHidden="0" w:uiPriority="63" w:unhideWhenUsed="0"/>
+    <w:lsdException w:name="Medium Shading 2" w:semiHidden="0" w:uiPriority="64" w:unhideWhenUsed="0"/>
+    <w:lsdException w:name="Medium List 1" w:semiHidden="0" w:uiPriority="65" w:unhideWhenUsed="0"/>
+    <w:lsdException w:name="Medium List 2" w:semiHidden="0" w:uiPriority="66" w:unhideWhenUsed="0"/>
+    <w:lsdException w:name="Medium Grid 1" w:semiHidden="0" w:uiPriority="67" w:unhideWhenUsed="0"/>
+    <w:lsdException w:name="Medium Grid 2" w:semiHidden="0" w:uiPriority="68" w:unhideWhenUsed="0"/>
+    <w:lsdException w:name="Medium Grid 3" w:semiHidden="0" w:uiPriority="69" w:unhideWhenUsed="0"/>
+    <w:lsdException w:name="Dark List" w:semiHidden="0" w:uiPriority="70" w:unhideWhenUsed="0"/>
+    <w:lsdException w:name="Colorful Shading" w:semiHidden="0" w:uiPriority="71" w:unhideWhenUsed="0"/>
+    <w:lsdException w:name="Colorful List" w:semiHidden="0" w:uiPriority="72" w:unhideWhenUsed="0"/>
+    <w:lsdException w:name="Colorful Grid" w:semiHidden="0" w:uiPriority="73" w:unhideWhenUsed="0"/>
+    <w:lsdException w:name="Light Shading Accent 1" w:semiHidden="0" w:uiPriority="60" w:unhideWhenUsed="0"/>
+    <w:lsdException w:name="Light List Accent 1" w:semiHidden="0" w:uiPriority="61" w:unhideWhenUsed="0"/>
+    <w:lsdException w:name="Light Grid Accent 1" w:semiHidden="0" w:uiPriority="62" w:unhideWhenUsed="0"/>
+    <w:lsdException w:name="Medium Shading 1 Accent 1" w:semiHidden="0" w:uiPriority="63" w:unhideWhenUsed="0"/>
+    <w:lsdException w:name="Medium Shading 2 Accent 1" w:semiHidden="0" w:uiPriority="64" w:unhideWhenUsed="0"/>
+    <w:lsdException w:name="Medium List 1 Accent 1" w:semiHidden="0" w:uiPriority="65" w:unhideWhenUsed="0"/>
+    <w:lsdException w:name="Revision" w:unhideWhenUsed="0"/>
+    <w:lsdException w:name="List Paragraph" w:semiHidden="0" w:uiPriority="34" w:unhideWhenUsed="0" w:qFormat="1"/>
+    <w:lsdException w:name="Quote" w:semiHidden="0" w:uiPriority="29" w:unhideWhenUsed="0" w:qFormat="1"/>
+    <w:lsdException w:name="Intense Quote" w:semiHidden="0" w:uiPriority="30" w:unhideWhenUsed="0" w:qFormat="1"/>
+    <w:lsdException w:name="Medium List 2 Accent 1" w:semiHidden="0" w:uiPriority="66" w:unhideWhenUsed="0"/>
+    <w:lsdException w:name="Medium Grid 1 Accent 1" w:semiHidden="0" w:uiPriority="67" w:unhideWhenUsed="0"/>
+    <w:lsdException w:name="Medium Grid 2 Accent 1" w:semiHidden="0" w:uiPriority="68" w:unhideWhenUsed="0"/>
+    <w:lsdException w:name="Medium Grid 3 Accent 1" w:semiHidden="0" w:uiPriority="69" w:unhideWhenUsed="0"/>
+    <w:lsdException w:name="Dark List Accent 1" w:semiHidden="0" w:uiPriority="70" w:unhideWhenUsed="0"/>
+    <w:lsdException w:name="Colorful Shading Accent 1" w:semiHidden="0" w:uiPriority="71" w:unhideWhenUsed="0"/>
+    <w:lsdException w:name="Colorful List Accent 1" w:semiHidden="0" w:uiPriority="72" w:unhideWhenUsed="0"/>
+    <w:lsdException w:name="Colorful Grid Accent 1" w:semiHidden="0" w:uiPriority="73" w:unhideWhenUsed="0"/>
+    <w:lsdException w:name="Light Shading Accent 2" w:semiHidden="0" w:uiPriority="60" w:unhideWhenUsed="0"/>
+    <w:lsdException w:name="Light List Accent 2" w:semiHidden="0" w:uiPriority="61" w:unhideWhenUsed="0"/>
+    <w:lsdException w:name="Light Grid Accent 2" w:semiHidden="0" w:uiPriority="62" w:unhideWhenUsed="0"/>
+    <w:lsdException w:name="Medium Shading 1 Accent 2" w:semiHidden="0" w:uiPriority="63" w:unhideWhenUsed="0"/>
+    <w:lsdException w:name="Medium Shading 2 Accent 2" w:semiHidden="0" w:uiPriority="64" w:unhideWhenUsed="0"/>
+    <w:lsdException w:name="Medium List 1 Accent 2" w:semiHidden="0" w:uiPriority="65" w:unhideWhenUsed="0"/>
+    <w:lsdException w:name="Medium List 2 Accent 2" w:semiHidden="0" w:uiPriority="66" w:unhideWhenUsed="0"/>
+    <w:lsdException w:name="Medium Grid 1 Accent 2" w:semiHidden="0" w:uiPriority="67" w:unhideWhenUsed="0"/>
+    <w:lsdException w:name="Medium Grid 2 Accent 2" w:semiHidden="0" w:uiPriority="68" w:unhideWhenUsed="0"/>
+    <w:lsdException w:name="Medium Grid 3 Accent 2" w:semiHidden="0" w:uiPriority="69" w:unhideWhenUsed="0"/>
+    <w:lsdException w:name="Dark List Accent 2" w:semiHidden="0" w:uiPriority="70" w:unhideWhenUsed="0"/>
+    <w:lsdException w:name="Colorful Shading Accent 2" w:semiHidden="0" w:uiPriority="71" w:unhideWhenUsed="0"/>
+    <w:lsdException w:name="Colorful List Accent 2" w:semiHidden="0" w:uiPriority="72" w:unhideWhenUsed="0"/>
+    <w:lsdException w:name="Colorful Grid Accent 2" w:semiHidden="0" w:uiPriority="73" w:unhideWhenUsed="0"/>
+    <w:lsdException w:name="Light Shading Accent 3" w:semiHidden="0" w:uiPriority="60" w:unhideWhenUsed="0"/>
+    <w:lsdException w:name="Light List Accent 3" w:semiHidden="0" w:uiPriority="61" w:unhideWhenUsed="0"/>
+    <w:lsdException w:name="Light Grid Accent 3" w:semiHidden="0" w:uiPriority="62" w:unhideWhenUsed="0"/>
+    <w:lsdException w:name="Medium Shading 1 Accent 3" w:semiHidden="0" w:uiPriority="63" w:unhideWhenUsed="0"/>
+    <w:lsdException w:name="Medium Shading 2 Accent 3" w:semiHidden="0" w:uiPriority="64" w:unhideWhenUsed="0"/>
+    <w:lsdException w:name="Medium List 1 Accent 3" w:semiHidden="0" w:uiPriority="65" w:unhideWhenUsed="0"/>
+    <w:lsdException w:name="Medium List 2 Accent 3" w:semiHidden="0" w:uiPriority="66" w:unhideWhenUsed="0"/>
+    <w:lsdException w:name="Medium Grid 1 Accent 3" w:semiHidden="0" w:uiPriority="67" w:unhideWhenUsed="0"/>
+    <w:lsdException w:name="Medium Grid 2 Accent 3" w:semiHidden="0" w:uiPriority="68" w:unhideWhenUsed="0"/>
+    <w:lsdException w:name="Medium Grid 3 Accent 3" w:semiHidden="0" w:uiPriority="69" w:unhideWhenUsed="0"/>
+    <w:lsdException w:name="Dark List Accent 3" w:semiHidden="0" w:uiPriority="70" w:unhideWhenUsed="0"/>
+    <w:lsdException w:name="Colorful Shading Accent 3" w:semiHidden="0" w:uiPriority="71" w:unhideWhenUsed="0"/>
+    <w:lsdException w:name="Colorful List Accent 3" w:semiHidden="0" w:uiPriority="72" w:unhideWhenUsed="0"/>
+    <w:lsdException w:name="Colorful Grid Accent 3" w:semiHidden="0" w:uiPriority="73" w:unhideWhenUsed="0"/>
+    <w:lsdException w:name="Light Shading Accent 4" w:semiHidden="0" w:uiPriority="60" w:unhideWhenUsed="0"/>
+    <w:lsdException w:name="Light List Accent 4" w:semiHidden="0" w:uiPriority="61" w:unhideWhenUsed="0"/>
+    <w:lsdException w:name="Light Grid Accent 4" w:semiHidden="0" w:uiPriority="62" w:unhideWhenUsed="0"/>
+    <w:lsdException w:name="Medium Shading 1 Accent 4" w:semiHidden="0" w:uiPriority="63" w:unhideWhenUsed="0"/>
+    <w:lsdException w:name="Medium Shading 2 Accent 4" w:semiHidden="0" w:uiPriority="64" w:unhideWhenUsed="0"/>
+    <w:lsdException w:name="Medium List 1 Accent 4" w:semiHidden="0" w:uiPriority="65" w:unhideWhenUsed="0"/>
+    <w:lsdException w:name="Medium List 2 Accent 4" w:semiHidden="0" w:uiPriority="66" w:unhideWhenUsed="0"/>
+    <w:lsdException w:name="Medium Grid 1 Accent 4" w:semiHidden="0" w:uiPriority="67" w:unhideWhenUsed="0"/>
+    <w:lsdException w:name="Medium Grid 2 Accent 4" w:semiHidden="0" w:uiPriority="68" w:unhideWhenUsed="0"/>
+    <w:lsdException w:name="Medium Grid 3 Accent 4" w:semiHidden="0" w:uiPriority="69" w:unhideWhenUsed="0"/>
+    <w:lsdException w:name="Dark List Accent 4" w:semiHidden="0" w:uiPriority="70" w:unhideWhenUsed="0"/>
+    <w:lsdException w:name="Colorful Shading Accent 4" w:semiHidden="0" w:uiPriority="71" w:unhideWhenUsed="0"/>
+    <w:lsdException w:name="Colorful List Accent 4" w:semiHidden="0" w:uiPriority="72" w:unhideWhenUsed="0"/>
+    <w:lsdException w:name="Colorful Grid Accent 4" w:semiHidden="0" w:uiPriority="73" w:unhideWhenUsed="0"/>
+    <w:lsdException w:name="Light Shading Accent 5" w:semiHidden="0" w:uiPriority="60" w:unhideWhenUsed="0"/>
+    <w:lsdException w:name="Light List Accent 5" w:semiHidden="0" w:uiPriority="61" w:unhideWhenUsed="0"/>
+    <w:lsdException w:name="Light Grid Accent 5" w:semiHidden="0" w:uiPriority="62" w:unhideWhenUsed="0"/>
+    <w:lsdException w:name="Medium Shading 1 Accent 5" w:semiHidden="0" w:uiPriority="63" w:unhideWhenUsed="0"/>
+    <w:lsdException w:name="Medium Shading 2 Accent 5" w:semiHidden="0" w:uiPriority="64" w:unhideWhenUsed="0"/>
+    <w:lsdException w:name="Medium List 1 Accent 5" w:semiHidden="0" w:uiPriority="65" w:unhideWhenUsed="0"/>
+    <w:lsdException w:name="Medium List 2 Accent 5" w:semiHidden="0" w:uiPriority="66" w:unhideWhenUsed="0"/>
+    <w:lsdException w:name="Medium Grid 1 Accent 5" w:semiHidden="0" w:uiPriority="67" w:unhideWhenUsed="0"/>
+    <w:lsdException w:name="Medium Grid 2 Accent 5" w:semiHidden="0" w:uiPriority="68" w:unhideWhenUsed="0"/>
+    <w:lsdException w:name="Medium Grid 3 Accent 5" w:semiHidden="0" w:uiPriority="69" w:unhideWhenUsed="0"/>
+    <w:lsdException w:name="Dark List Accent 5" w:semiHidden="0" w:uiPriority="70" w:unhideWhenUsed="0"/>
+    <w:lsdException w:name="Colorful Shading Accent 5" w:semiHidden="0" w:uiPriority="71" w:unhideWhenUsed="0"/>
+    <w:lsdException w:name="Colorful List Accent 5" w:semiHidden="0" w:uiPriority="72" w:unhideWhenUsed="0"/>
+    <w:lsdException w:name="Colorful Grid Accent 5" w:semiHidden="0" w:uiPriority="73" w:unhideWhenUsed="0"/>
+    <w:lsdException w:name="Light Shading Accent 6" w:semiHidden="0" w:uiPriority="60" w:unhideWhenUsed="0"/>
+    <w:lsdException w:name="Light List Accent 6" w:semiHidden="0" w:uiPriority="61" w:unhideWhenUsed="0"/>
+    <w:lsdException w:name="Light Grid Accent 6" w:semiHidden="0" w:uiPriority="62" w:unhideWhenUsed="0"/>
+    <w:lsdException w:name="Medium Shading 1 Accent 6" w:semiHidden="0" w:uiPriority="63" w:unhideWhenUsed="0"/>
+    <w:lsdException w:name="Medium Shading 2 Accent 6" w:semiHidden="0" w:uiPriority="64" w:unhideWhenUsed="0"/>
+    <w:lsdException w:name="Medium List 1 Accent 6" w:semiHidden="0" w:uiPriority="65" w:unhideWhenUsed="0"/>
+    <w:lsdException w:name="Medium List 2 Accent 6" w:semiHidden="0" w:uiPriority="66" w:unhideWhenUsed="0"/>
+    <w:lsdException w:name="Medium Grid 1 Accent 6" w:semiHidden="0" w:uiPriority="67" w:unhideWhenUsed="0"/>
+    <w:lsdException w:name="Medium Grid 2 Accent 6" w:semiHidden="0" w:uiPriority="68" w:unhideWhenUsed="0"/>
+    <w:lsdException w:name="Medium Grid 3 Accent 6" w:semiHidden="0" w:uiPriority="69" w:unhideWhenUsed="0"/>
+    <w:lsdException w:name="Dark List Accent 6" w:semiHidden="0" w:uiPriority="70" w:unhideWhenUsed="0"/>
+    <w:lsdException w:name="Colorful Shading Accent 6" w:semiHidden="0" w:uiPriority="71" w:unhideWhenUsed="0"/>
+    <w:lsdException w:name="Colorful List Accent 6" w:semiHidden="0" w:uiPriority="72" w:unhideWhenUsed="0"/>
+    <w:lsdException w:name="Colorful Grid Accent 6" w:semiHidden="0" w:uiPriority="73" w:unhideWhenUsed="0"/>
+    <w:lsdException w:name="Subtle Emphasis" w:semiHidden="0" w:uiPriority="19" w:unhideWhenUsed="0" w:qFormat="1"/>
+    <w:lsdException w:name="Intense Emphasis" w:semiHidden="0" w:uiPriority="21" w:unhideWhenUsed="0" w:qFormat="1"/>
+    <w:lsdException w:name="Subtle Reference" w:semiHidden="0" w:uiPriority="31" w:unhideWhenUsed="0" w:qFormat="1"/>
+    <w:lsdException w:name="Intense Reference" w:semiHidden="0" w:uiPriority="32" w:unhideWhenUsed="0" w:qFormat="1"/>
+    <w:lsdException w:name="Book Title" w:semiHidden="0" w:uiPriority="33" w:unhideWhenUsed="0" w:qFormat="1"/>
+    <w:lsdException w:name="Bibliography" w:uiPriority="37"/>
+    <w:lsdException w:name="TOC Heading" w:uiPriority="39" w:qFormat="1"/>
   </w:latentStyles>
   <w:style w:type="paragraph" w:default="1" w:styleId="Normal">
     <w:name w:val="Normal"/>
@@ -36086,7 +36561,7 @@
   <a:extraClrSchemeLst/>
   <a:extLst>
     <a:ext uri="{05A4C25C-085E-4340-85A3-A5531E510DB2}">
-      <thm15:themeFamily xmlns:thm15="http://schemas.microsoft.com/office/thememl/2012/main" name="Office Theme" id="{62F939B6-93AF-4DB8-9C6B-D6C7DFDC589F}" vid="{4A3C46E8-61CC-4603-A589-7422A47A8E4A}"/>
+      <thm15:themeFamily xmlns:thm15="http://schemas.microsoft.com/office/thememl/2012/main" xmlns="" name="Office Theme" id="{62F939B6-93AF-4DB8-9C6B-D6C7DFDC589F}" vid="{4A3C46E8-61CC-4603-A589-7422A47A8E4A}"/>
     </a:ext>
   </a:extLst>
 </a:theme>
@@ -36097,7 +36572,7 @@
 </file>
 
 <file path=customXml/itemProps1.xml><?xml version="1.0" encoding="utf-8"?>
-<ds:datastoreItem xmlns:ds="http://schemas.openxmlformats.org/officeDocument/2006/customXml" ds:itemID="{82F94F20-B0D2-418E-ACD2-A71CBE9F076A}">
+<ds:datastoreItem xmlns:ds="http://schemas.openxmlformats.org/officeDocument/2006/customXml" ds:itemID="{31DB2C41-84D1-40C4-B15A-FF8C7F4DFFD3}">
   <ds:schemaRefs>
     <ds:schemaRef ds:uri="http://schemas.openxmlformats.org/officeDocument/2006/bibliography"/>
   </ds:schemaRefs>

</xml_diff>